<commit_message>
jaqui y yo pusimos la descripcion de las pruebas en la documentacion
</commit_message>
<xml_diff>
--- a/Documentacion-proyecto-cafeteria.docx
+++ b/Documentacion-proyecto-cafeteria.docx
@@ -178,8 +178,18 @@
           <w:sz w:val="40"/>
           <w:szCs w:val="40"/>
         </w:rPr>
-        <w:t>Víctor Rosado Koyoc</w:t>
+        <w:t xml:space="preserve">Víctor Rosado </w:t>
       </w:r>
+      <w:proofErr w:type="spellStart"/>
+      <w:r>
+        <w:rPr>
+          <w:rFonts w:ascii="Times New Roman" w:eastAsia="Times New Roman" w:hAnsi="Times New Roman" w:cs="Times New Roman"/>
+          <w:sz w:val="40"/>
+          <w:szCs w:val="40"/>
+        </w:rPr>
+        <w:t>Koyoc</w:t>
+      </w:r>
+      <w:proofErr w:type="spellEnd"/>
     </w:p>
     <w:p>
       <w:pPr>
@@ -253,7 +263,25 @@
           <w:sz w:val="40"/>
           <w:szCs w:val="40"/>
         </w:rPr>
-        <w:t>15 de Noviembre de 2024</w:t>
+        <w:t xml:space="preserve">15 de </w:t>
+      </w:r>
+      <w:proofErr w:type="gramStart"/>
+      <w:r>
+        <w:rPr>
+          <w:rFonts w:ascii="Times New Roman" w:eastAsia="Times New Roman" w:hAnsi="Times New Roman" w:cs="Times New Roman"/>
+          <w:sz w:val="40"/>
+          <w:szCs w:val="40"/>
+        </w:rPr>
+        <w:t>Noviembre</w:t>
+      </w:r>
+      <w:proofErr w:type="gramEnd"/>
+      <w:r>
+        <w:rPr>
+          <w:rFonts w:ascii="Times New Roman" w:eastAsia="Times New Roman" w:hAnsi="Times New Roman" w:cs="Times New Roman"/>
+          <w:sz w:val="40"/>
+          <w:szCs w:val="40"/>
+        </w:rPr>
+        <w:t xml:space="preserve"> de 2024</w:t>
       </w:r>
     </w:p>
     <w:p>
@@ -532,7 +560,23 @@
           <w:sz w:val="24"/>
           <w:szCs w:val="24"/>
         </w:rPr>
-        <w:t>El sistema debe estar funcionando para el día 3 de Diciembre del 2024.</w:t>
+        <w:t xml:space="preserve">El sistema debe estar funcionando para el día 3 de </w:t>
+      </w:r>
+      <w:proofErr w:type="gramStart"/>
+      <w:r>
+        <w:rPr>
+          <w:sz w:val="24"/>
+          <w:szCs w:val="24"/>
+        </w:rPr>
+        <w:t>Diciembre</w:t>
+      </w:r>
+      <w:proofErr w:type="gramEnd"/>
+      <w:r>
+        <w:rPr>
+          <w:sz w:val="24"/>
+          <w:szCs w:val="24"/>
+        </w:rPr>
+        <w:t xml:space="preserve"> del 2024.</w:t>
       </w:r>
     </w:p>
     <w:p>
@@ -1212,10 +1256,10 @@
       </w:tblPr>
       <w:tblGrid>
         <w:gridCol w:w="1030"/>
-        <w:gridCol w:w="1522"/>
-        <w:gridCol w:w="2813"/>
-        <w:gridCol w:w="1837"/>
-        <w:gridCol w:w="1817"/>
+        <w:gridCol w:w="1367"/>
+        <w:gridCol w:w="2125"/>
+        <w:gridCol w:w="1994"/>
+        <w:gridCol w:w="2503"/>
       </w:tblGrid>
       <w:tr>
         <w:trPr>
@@ -1224,7 +1268,7 @@
         <w:tc>
           <w:tcPr>
             <w:cnfStyle w:val="001000000000" w:firstRow="0" w:lastRow="0" w:firstColumn="1" w:lastColumn="0" w:oddVBand="0" w:evenVBand="0" w:oddHBand="0" w:evenHBand="0" w:firstRowFirstColumn="0" w:firstRowLastColumn="0" w:lastRowFirstColumn="0" w:lastRowLastColumn="0"/>
-            <w:tcW w:w="988" w:type="dxa"/>
+            <w:tcW w:w="1030" w:type="dxa"/>
           </w:tcPr>
           <w:p>
             <w:pPr>
@@ -1235,19 +1279,29 @@
                 <w:lang w:val="es-MX"/>
               </w:rPr>
             </w:pPr>
-            <w:r>
-              <w:rPr>
-                <w:sz w:val="24"/>
-                <w:szCs w:val="24"/>
-                <w:lang w:val="es-MX"/>
-              </w:rPr>
-              <w:t>Num. Prueba</w:t>
-            </w:r>
-          </w:p>
-        </w:tc>
-        <w:tc>
-          <w:tcPr>
-            <w:tcW w:w="1559" w:type="dxa"/>
+            <w:proofErr w:type="spellStart"/>
+            <w:r>
+              <w:rPr>
+                <w:sz w:val="24"/>
+                <w:szCs w:val="24"/>
+                <w:lang w:val="es-MX"/>
+              </w:rPr>
+              <w:t>Num</w:t>
+            </w:r>
+            <w:proofErr w:type="spellEnd"/>
+            <w:r>
+              <w:rPr>
+                <w:sz w:val="24"/>
+                <w:szCs w:val="24"/>
+                <w:lang w:val="es-MX"/>
+              </w:rPr>
+              <w:t>. Prueba</w:t>
+            </w:r>
+          </w:p>
+        </w:tc>
+        <w:tc>
+          <w:tcPr>
+            <w:tcW w:w="1367" w:type="dxa"/>
           </w:tcPr>
           <w:p>
             <w:pPr>
@@ -1271,7 +1325,7 @@
         </w:tc>
         <w:tc>
           <w:tcPr>
-            <w:tcW w:w="2977" w:type="dxa"/>
+            <w:tcW w:w="2125" w:type="dxa"/>
           </w:tcPr>
           <w:p>
             <w:pPr>
@@ -1295,7 +1349,7 @@
         </w:tc>
         <w:tc>
           <w:tcPr>
-            <w:tcW w:w="1842" w:type="dxa"/>
+            <w:tcW w:w="1994" w:type="dxa"/>
           </w:tcPr>
           <w:p>
             <w:pPr>
@@ -1319,7 +1373,7 @@
         </w:tc>
         <w:tc>
           <w:tcPr>
-            <w:tcW w:w="1653" w:type="dxa"/>
+            <w:tcW w:w="2503" w:type="dxa"/>
           </w:tcPr>
           <w:p>
             <w:pPr>
@@ -1346,7 +1400,7 @@
         <w:tc>
           <w:tcPr>
             <w:cnfStyle w:val="001000000000" w:firstRow="0" w:lastRow="0" w:firstColumn="1" w:lastColumn="0" w:oddVBand="0" w:evenVBand="0" w:oddHBand="0" w:evenHBand="0" w:firstRowFirstColumn="0" w:firstRowLastColumn="0" w:lastRowFirstColumn="0" w:lastRowLastColumn="0"/>
-            <w:tcW w:w="988" w:type="dxa"/>
+            <w:tcW w:w="1030" w:type="dxa"/>
           </w:tcPr>
           <w:p>
             <w:pPr>
@@ -1369,7 +1423,7 @@
         </w:tc>
         <w:tc>
           <w:tcPr>
-            <w:tcW w:w="1559" w:type="dxa"/>
+            <w:tcW w:w="1367" w:type="dxa"/>
           </w:tcPr>
           <w:p>
             <w:pPr>
@@ -1404,7 +1458,7 @@
         </w:tc>
         <w:tc>
           <w:tcPr>
-            <w:tcW w:w="2977" w:type="dxa"/>
+            <w:tcW w:w="2125" w:type="dxa"/>
           </w:tcPr>
           <w:p>
             <w:pPr>
@@ -1438,7 +1492,7 @@
         </w:tc>
         <w:tc>
           <w:tcPr>
-            <w:tcW w:w="1842" w:type="dxa"/>
+            <w:tcW w:w="1994" w:type="dxa"/>
           </w:tcPr>
           <w:p>
             <w:pPr>
@@ -1463,7 +1517,7 @@
         </w:tc>
         <w:tc>
           <w:tcPr>
-            <w:tcW w:w="1653" w:type="dxa"/>
+            <w:tcW w:w="2503" w:type="dxa"/>
           </w:tcPr>
           <w:p>
             <w:pPr>
@@ -1503,7 +1557,7 @@
         <w:tc>
           <w:tcPr>
             <w:cnfStyle w:val="001000000000" w:firstRow="0" w:lastRow="0" w:firstColumn="1" w:lastColumn="0" w:oddVBand="0" w:evenVBand="0" w:oddHBand="0" w:evenHBand="0" w:firstRowFirstColumn="0" w:firstRowLastColumn="0" w:lastRowFirstColumn="0" w:lastRowLastColumn="0"/>
-            <w:tcW w:w="988" w:type="dxa"/>
+            <w:tcW w:w="1030" w:type="dxa"/>
           </w:tcPr>
           <w:p>
             <w:pPr>
@@ -1526,7 +1580,7 @@
         </w:tc>
         <w:tc>
           <w:tcPr>
-            <w:tcW w:w="1559" w:type="dxa"/>
+            <w:tcW w:w="1367" w:type="dxa"/>
           </w:tcPr>
           <w:p>
             <w:pPr>
@@ -1550,7 +1604,7 @@
         </w:tc>
         <w:tc>
           <w:tcPr>
-            <w:tcW w:w="2977" w:type="dxa"/>
+            <w:tcW w:w="2125" w:type="dxa"/>
           </w:tcPr>
           <w:p>
             <w:pPr>
@@ -1574,7 +1628,7 @@
         </w:tc>
         <w:tc>
           <w:tcPr>
-            <w:tcW w:w="1842" w:type="dxa"/>
+            <w:tcW w:w="1994" w:type="dxa"/>
           </w:tcPr>
           <w:p>
             <w:pPr>
@@ -1599,7 +1653,7 @@
         </w:tc>
         <w:tc>
           <w:tcPr>
-            <w:tcW w:w="1653" w:type="dxa"/>
+            <w:tcW w:w="2503" w:type="dxa"/>
           </w:tcPr>
           <w:p>
             <w:pPr>
@@ -1628,7 +1682,7 @@
         <w:tc>
           <w:tcPr>
             <w:cnfStyle w:val="001000000000" w:firstRow="0" w:lastRow="0" w:firstColumn="1" w:lastColumn="0" w:oddVBand="0" w:evenVBand="0" w:oddHBand="0" w:evenHBand="0" w:firstRowFirstColumn="0" w:firstRowLastColumn="0" w:lastRowFirstColumn="0" w:lastRowLastColumn="0"/>
-            <w:tcW w:w="988" w:type="dxa"/>
+            <w:tcW w:w="1030" w:type="dxa"/>
           </w:tcPr>
           <w:p>
             <w:pPr>
@@ -1651,7 +1705,7 @@
         </w:tc>
         <w:tc>
           <w:tcPr>
-            <w:tcW w:w="1559" w:type="dxa"/>
+            <w:tcW w:w="1367" w:type="dxa"/>
           </w:tcPr>
           <w:p>
             <w:pPr>
@@ -1675,7 +1729,7 @@
         </w:tc>
         <w:tc>
           <w:tcPr>
-            <w:tcW w:w="2977" w:type="dxa"/>
+            <w:tcW w:w="2125" w:type="dxa"/>
           </w:tcPr>
           <w:p>
             <w:pPr>
@@ -1699,7 +1753,7 @@
         </w:tc>
         <w:tc>
           <w:tcPr>
-            <w:tcW w:w="1842" w:type="dxa"/>
+            <w:tcW w:w="1994" w:type="dxa"/>
           </w:tcPr>
           <w:p>
             <w:pPr>
@@ -1724,7 +1778,7 @@
         </w:tc>
         <w:tc>
           <w:tcPr>
-            <w:tcW w:w="1653" w:type="dxa"/>
+            <w:tcW w:w="2503" w:type="dxa"/>
           </w:tcPr>
           <w:p>
             <w:pPr>
@@ -1752,7 +1806,7 @@
         <w:tc>
           <w:tcPr>
             <w:cnfStyle w:val="001000000000" w:firstRow="0" w:lastRow="0" w:firstColumn="1" w:lastColumn="0" w:oddVBand="0" w:evenVBand="0" w:oddHBand="0" w:evenHBand="0" w:firstRowFirstColumn="0" w:firstRowLastColumn="0" w:lastRowFirstColumn="0" w:lastRowLastColumn="0"/>
-            <w:tcW w:w="988" w:type="dxa"/>
+            <w:tcW w:w="1030" w:type="dxa"/>
           </w:tcPr>
           <w:p>
             <w:pPr>
@@ -1775,7 +1829,7 @@
         </w:tc>
         <w:tc>
           <w:tcPr>
-            <w:tcW w:w="1559" w:type="dxa"/>
+            <w:tcW w:w="1367" w:type="dxa"/>
           </w:tcPr>
           <w:p>
             <w:pPr>
@@ -1799,7 +1853,7 @@
         </w:tc>
         <w:tc>
           <w:tcPr>
-            <w:tcW w:w="2977" w:type="dxa"/>
+            <w:tcW w:w="2125" w:type="dxa"/>
           </w:tcPr>
           <w:p>
             <w:pPr>
@@ -1819,11 +1873,19 @@
               </w:rPr>
               <w:t>Un cliente puede calificar un producto y el sistema actualiza la calificación promedio correctamente.</w:t>
             </w:r>
-          </w:p>
-        </w:tc>
-        <w:tc>
-          <w:tcPr>
-            <w:tcW w:w="1842" w:type="dxa"/>
+            <w:r>
+              <w:rPr>
+                <w:sz w:val="24"/>
+                <w:szCs w:val="24"/>
+                <w:lang w:val="es-MX"/>
+              </w:rPr>
+              <w:t xml:space="preserve"> </w:t>
+            </w:r>
+          </w:p>
+        </w:tc>
+        <w:tc>
+          <w:tcPr>
+            <w:tcW w:w="1994" w:type="dxa"/>
           </w:tcPr>
           <w:p>
             <w:pPr>
@@ -1841,22 +1903,13 @@
                 <w:szCs w:val="24"/>
                 <w:lang w:val="es-MX"/>
               </w:rPr>
-              <w:t xml:space="preserve">Producto específico y una calificación </w:t>
-            </w:r>
-            <w:r>
-              <w:rPr>
-                <w:sz w:val="24"/>
-                <w:szCs w:val="24"/>
-                <w:lang w:val="es-MX"/>
-              </w:rPr>
-              <w:lastRenderedPageBreak/>
-              <w:t>dada por el cliente.</w:t>
-            </w:r>
-          </w:p>
-        </w:tc>
-        <w:tc>
-          <w:tcPr>
-            <w:tcW w:w="1653" w:type="dxa"/>
+              <w:t>Producto específico y una calificación dada por el cliente.</w:t>
+            </w:r>
+          </w:p>
+        </w:tc>
+        <w:tc>
+          <w:tcPr>
+            <w:tcW w:w="2503" w:type="dxa"/>
           </w:tcPr>
           <w:p>
             <w:pPr>
@@ -1874,8 +1927,23 @@
                 <w:szCs w:val="24"/>
                 <w:lang w:val="es-MX"/>
               </w:rPr>
-              <w:lastRenderedPageBreak/>
               <w:t>La calificación promedio del producto se actualiza.</w:t>
+            </w:r>
+            <w:r>
+              <w:rPr>
+                <w:sz w:val="24"/>
+                <w:szCs w:val="24"/>
+                <w:lang w:val="es-MX"/>
+              </w:rPr>
+              <w:t xml:space="preserve"> </w:t>
+            </w:r>
+            <w:r>
+              <w:rPr>
+                <w:sz w:val="24"/>
+                <w:szCs w:val="24"/>
+                <w:lang w:val="es-MX"/>
+              </w:rPr>
+              <w:t>Comentario registrado en la base de datos.</w:t>
             </w:r>
           </w:p>
         </w:tc>
@@ -1884,7 +1952,7 @@
         <w:tc>
           <w:tcPr>
             <w:cnfStyle w:val="001000000000" w:firstRow="0" w:lastRow="0" w:firstColumn="1" w:lastColumn="0" w:oddVBand="0" w:evenVBand="0" w:oddHBand="0" w:evenHBand="0" w:firstRowFirstColumn="0" w:firstRowLastColumn="0" w:lastRowFirstColumn="0" w:lastRowLastColumn="0"/>
-            <w:tcW w:w="988" w:type="dxa"/>
+            <w:tcW w:w="1030" w:type="dxa"/>
           </w:tcPr>
           <w:p>
             <w:pPr>
@@ -1901,13 +1969,14 @@
                 <w:szCs w:val="24"/>
                 <w:lang w:val="es-MX"/>
               </w:rPr>
+              <w:lastRenderedPageBreak/>
               <w:t>5</w:t>
             </w:r>
           </w:p>
         </w:tc>
         <w:tc>
           <w:tcPr>
-            <w:tcW w:w="1559" w:type="dxa"/>
+            <w:tcW w:w="1367" w:type="dxa"/>
           </w:tcPr>
           <w:p>
             <w:pPr>
@@ -1939,7 +2008,7 @@
         </w:tc>
         <w:tc>
           <w:tcPr>
-            <w:tcW w:w="2977" w:type="dxa"/>
+            <w:tcW w:w="2125" w:type="dxa"/>
           </w:tcPr>
           <w:p>
             <w:pPr>
@@ -1973,7 +2042,7 @@
         </w:tc>
         <w:tc>
           <w:tcPr>
-            <w:tcW w:w="1842" w:type="dxa"/>
+            <w:tcW w:w="1994" w:type="dxa"/>
           </w:tcPr>
           <w:p>
             <w:pPr>
@@ -1998,7 +2067,7 @@
         </w:tc>
         <w:tc>
           <w:tcPr>
-            <w:tcW w:w="1653" w:type="dxa"/>
+            <w:tcW w:w="2503" w:type="dxa"/>
           </w:tcPr>
           <w:p>
             <w:pPr>
@@ -2026,7 +2095,7 @@
         <w:tc>
           <w:tcPr>
             <w:cnfStyle w:val="001000000000" w:firstRow="0" w:lastRow="0" w:firstColumn="1" w:lastColumn="0" w:oddVBand="0" w:evenVBand="0" w:oddHBand="0" w:evenHBand="0" w:firstRowFirstColumn="0" w:firstRowLastColumn="0" w:lastRowFirstColumn="0" w:lastRowLastColumn="0"/>
-            <w:tcW w:w="988" w:type="dxa"/>
+            <w:tcW w:w="1030" w:type="dxa"/>
           </w:tcPr>
           <w:p>
             <w:pPr>
@@ -2049,7 +2118,7 @@
         </w:tc>
         <w:tc>
           <w:tcPr>
-            <w:tcW w:w="1559" w:type="dxa"/>
+            <w:tcW w:w="1367" w:type="dxa"/>
           </w:tcPr>
           <w:p>
             <w:pPr>
@@ -2061,11 +2130,51 @@
                 <w:lang w:val="es-MX"/>
               </w:rPr>
             </w:pPr>
-          </w:p>
-        </w:tc>
-        <w:tc>
-          <w:tcPr>
-            <w:tcW w:w="2977" w:type="dxa"/>
+            <w:r>
+              <w:rPr>
+                <w:sz w:val="24"/>
+                <w:szCs w:val="24"/>
+                <w:lang w:val="es-MX"/>
+              </w:rPr>
+              <w:t>Actualiza</w:t>
+            </w:r>
+            <w:r>
+              <w:rPr>
+                <w:sz w:val="24"/>
+                <w:szCs w:val="24"/>
+                <w:lang w:val="es-MX"/>
+              </w:rPr>
+              <w:t>r e</w:t>
+            </w:r>
+            <w:r>
+              <w:rPr>
+                <w:sz w:val="24"/>
+                <w:szCs w:val="24"/>
+                <w:lang w:val="es-MX"/>
+              </w:rPr>
+              <w:t xml:space="preserve">stado de </w:t>
+            </w:r>
+            <w:r>
+              <w:rPr>
+                <w:sz w:val="24"/>
+                <w:szCs w:val="24"/>
+                <w:lang w:val="es-MX"/>
+              </w:rPr>
+              <w:t>p</w:t>
+            </w:r>
+            <w:r>
+              <w:rPr>
+                <w:sz w:val="24"/>
+                <w:szCs w:val="24"/>
+                <w:lang w:val="es-MX"/>
+              </w:rPr>
+              <w:t>edido</w:t>
+            </w:r>
+          </w:p>
+        </w:tc>
+        <w:tc>
+          <w:tcPr>
+            <w:tcW w:w="2125" w:type="dxa"/>
           </w:tcPr>
           <w:p>
             <w:pPr>
@@ -2077,11 +2186,25 @@
                 <w:lang w:val="es-MX"/>
               </w:rPr>
             </w:pPr>
-          </w:p>
-        </w:tc>
-        <w:tc>
-          <w:tcPr>
-            <w:tcW w:w="1842" w:type="dxa"/>
+            <w:r>
+              <w:rPr>
+                <w:sz w:val="24"/>
+                <w:szCs w:val="24"/>
+              </w:rPr>
+              <w:t>U</w:t>
+            </w:r>
+            <w:r>
+              <w:rPr>
+                <w:sz w:val="24"/>
+                <w:szCs w:val="24"/>
+              </w:rPr>
+              <w:t>n empleado puede cambiar el estado de un pedido a "Completado".</w:t>
+            </w:r>
+          </w:p>
+        </w:tc>
+        <w:tc>
+          <w:tcPr>
+            <w:tcW w:w="1994" w:type="dxa"/>
           </w:tcPr>
           <w:p>
             <w:pPr>
@@ -2093,11 +2216,19 @@
                 <w:lang w:val="es-MX"/>
               </w:rPr>
             </w:pPr>
-          </w:p>
-        </w:tc>
-        <w:tc>
-          <w:tcPr>
-            <w:tcW w:w="1653" w:type="dxa"/>
+            <w:r>
+              <w:rPr>
+                <w:sz w:val="24"/>
+                <w:szCs w:val="24"/>
+                <w:lang w:val="es-MX"/>
+              </w:rPr>
+              <w:t>Pedido existente</w:t>
+            </w:r>
+          </w:p>
+        </w:tc>
+        <w:tc>
+          <w:tcPr>
+            <w:tcW w:w="2503" w:type="dxa"/>
           </w:tcPr>
           <w:p>
             <w:pPr>
@@ -2109,6 +2240,579 @@
                 <w:lang w:val="es-MX"/>
               </w:rPr>
             </w:pPr>
+            <w:r>
+              <w:rPr>
+                <w:sz w:val="24"/>
+                <w:szCs w:val="24"/>
+                <w:lang w:val="es-MX"/>
+              </w:rPr>
+              <w:t xml:space="preserve">El estado del pedido </w:t>
+            </w:r>
+            <w:r>
+              <w:rPr>
+                <w:sz w:val="24"/>
+                <w:szCs w:val="24"/>
+                <w:lang w:val="es-MX"/>
+              </w:rPr>
+              <w:t xml:space="preserve">en la base de datos </w:t>
+            </w:r>
+            <w:r>
+              <w:rPr>
+                <w:sz w:val="24"/>
+                <w:szCs w:val="24"/>
+                <w:lang w:val="es-MX"/>
+              </w:rPr>
+              <w:t>se actualiza a "Pagado".</w:t>
+            </w:r>
+          </w:p>
+        </w:tc>
+      </w:tr>
+      <w:tr>
+        <w:tc>
+          <w:tcPr>
+            <w:cnfStyle w:val="001000000000" w:firstRow="0" w:lastRow="0" w:firstColumn="1" w:lastColumn="0" w:oddVBand="0" w:evenVBand="0" w:oddHBand="0" w:evenHBand="0" w:firstRowFirstColumn="0" w:firstRowLastColumn="0" w:lastRowFirstColumn="0" w:lastRowLastColumn="0"/>
+            <w:tcW w:w="1030" w:type="dxa"/>
+          </w:tcPr>
+          <w:p>
+            <w:pPr>
+              <w:spacing w:before="240" w:after="240"/>
+              <w:rPr>
+                <w:sz w:val="24"/>
+                <w:szCs w:val="24"/>
+                <w:lang w:val="es-MX"/>
+              </w:rPr>
+            </w:pPr>
+            <w:r>
+              <w:rPr>
+                <w:sz w:val="24"/>
+                <w:szCs w:val="24"/>
+                <w:lang w:val="es-MX"/>
+              </w:rPr>
+              <w:t>7</w:t>
+            </w:r>
+          </w:p>
+        </w:tc>
+        <w:tc>
+          <w:tcPr>
+            <w:tcW w:w="1367" w:type="dxa"/>
+          </w:tcPr>
+          <w:p>
+            <w:pPr>
+              <w:spacing w:before="240" w:after="240"/>
+              <w:cnfStyle w:val="000000000000" w:firstRow="0" w:lastRow="0" w:firstColumn="0" w:lastColumn="0" w:oddVBand="0" w:evenVBand="0" w:oddHBand="0" w:evenHBand="0" w:firstRowFirstColumn="0" w:firstRowLastColumn="0" w:lastRowFirstColumn="0" w:lastRowLastColumn="0"/>
+              <w:rPr>
+                <w:sz w:val="24"/>
+                <w:szCs w:val="24"/>
+                <w:lang w:val="es-MX"/>
+              </w:rPr>
+            </w:pPr>
+            <w:r>
+              <w:rPr>
+                <w:sz w:val="24"/>
+                <w:szCs w:val="24"/>
+                <w:lang w:val="es-MX"/>
+              </w:rPr>
+              <w:t>Calcular total de un pedido</w:t>
+            </w:r>
+          </w:p>
+        </w:tc>
+        <w:tc>
+          <w:tcPr>
+            <w:tcW w:w="2125" w:type="dxa"/>
+          </w:tcPr>
+          <w:p>
+            <w:pPr>
+              <w:spacing w:before="240" w:after="240"/>
+              <w:cnfStyle w:val="000000000000" w:firstRow="0" w:lastRow="0" w:firstColumn="0" w:lastColumn="0" w:oddVBand="0" w:evenVBand="0" w:oddHBand="0" w:evenHBand="0" w:firstRowFirstColumn="0" w:firstRowLastColumn="0" w:lastRowFirstColumn="0" w:lastRowLastColumn="0"/>
+              <w:rPr>
+                <w:sz w:val="24"/>
+                <w:szCs w:val="24"/>
+              </w:rPr>
+            </w:pPr>
+            <w:r>
+              <w:rPr>
+                <w:sz w:val="24"/>
+                <w:szCs w:val="24"/>
+              </w:rPr>
+              <w:t>E</w:t>
+            </w:r>
+            <w:r>
+              <w:rPr>
+                <w:sz w:val="24"/>
+                <w:szCs w:val="24"/>
+              </w:rPr>
+              <w:t>l total de un pedido se calcula correctamente</w:t>
+            </w:r>
+            <w:r>
+              <w:rPr>
+                <w:sz w:val="24"/>
+                <w:szCs w:val="24"/>
+              </w:rPr>
+              <w:t>.</w:t>
+            </w:r>
+          </w:p>
+        </w:tc>
+        <w:tc>
+          <w:tcPr>
+            <w:tcW w:w="1994" w:type="dxa"/>
+          </w:tcPr>
+          <w:p>
+            <w:pPr>
+              <w:spacing w:before="240" w:after="240"/>
+              <w:cnfStyle w:val="000000000000" w:firstRow="0" w:lastRow="0" w:firstColumn="0" w:lastColumn="0" w:oddVBand="0" w:evenVBand="0" w:oddHBand="0" w:evenHBand="0" w:firstRowFirstColumn="0" w:firstRowLastColumn="0" w:lastRowFirstColumn="0" w:lastRowLastColumn="0"/>
+              <w:rPr>
+                <w:sz w:val="24"/>
+                <w:szCs w:val="24"/>
+                <w:lang w:val="es-MX"/>
+              </w:rPr>
+            </w:pPr>
+            <w:r>
+              <w:rPr>
+                <w:sz w:val="24"/>
+                <w:szCs w:val="24"/>
+                <w:lang w:val="es-MX"/>
+              </w:rPr>
+              <w:t>Lista de productos.</w:t>
+            </w:r>
+          </w:p>
+        </w:tc>
+        <w:tc>
+          <w:tcPr>
+            <w:tcW w:w="2503" w:type="dxa"/>
+          </w:tcPr>
+          <w:p>
+            <w:pPr>
+              <w:spacing w:before="240" w:after="240"/>
+              <w:cnfStyle w:val="000000000000" w:firstRow="0" w:lastRow="0" w:firstColumn="0" w:lastColumn="0" w:oddVBand="0" w:evenVBand="0" w:oddHBand="0" w:evenHBand="0" w:firstRowFirstColumn="0" w:firstRowLastColumn="0" w:lastRowFirstColumn="0" w:lastRowLastColumn="0"/>
+              <w:rPr>
+                <w:sz w:val="24"/>
+                <w:szCs w:val="24"/>
+                <w:lang w:val="es-MX"/>
+              </w:rPr>
+            </w:pPr>
+            <w:r>
+              <w:rPr>
+                <w:sz w:val="24"/>
+                <w:szCs w:val="24"/>
+              </w:rPr>
+              <w:t>El sistema devuelve el costo total de la compra</w:t>
+            </w:r>
+            <w:r>
+              <w:rPr>
+                <w:sz w:val="24"/>
+                <w:szCs w:val="24"/>
+              </w:rPr>
+              <w:t>.</w:t>
+            </w:r>
+          </w:p>
+        </w:tc>
+      </w:tr>
+      <w:tr>
+        <w:tc>
+          <w:tcPr>
+            <w:cnfStyle w:val="001000000000" w:firstRow="0" w:lastRow="0" w:firstColumn="1" w:lastColumn="0" w:oddVBand="0" w:evenVBand="0" w:oddHBand="0" w:evenHBand="0" w:firstRowFirstColumn="0" w:firstRowLastColumn="0" w:lastRowFirstColumn="0" w:lastRowLastColumn="0"/>
+            <w:tcW w:w="1030" w:type="dxa"/>
+          </w:tcPr>
+          <w:p>
+            <w:pPr>
+              <w:spacing w:before="240" w:after="240"/>
+              <w:rPr>
+                <w:sz w:val="24"/>
+                <w:szCs w:val="24"/>
+                <w:lang w:val="es-MX"/>
+              </w:rPr>
+            </w:pPr>
+            <w:r>
+              <w:rPr>
+                <w:sz w:val="24"/>
+                <w:szCs w:val="24"/>
+                <w:lang w:val="es-MX"/>
+              </w:rPr>
+              <w:t>8</w:t>
+            </w:r>
+          </w:p>
+        </w:tc>
+        <w:tc>
+          <w:tcPr>
+            <w:tcW w:w="1367" w:type="dxa"/>
+          </w:tcPr>
+          <w:p>
+            <w:pPr>
+              <w:spacing w:before="240" w:after="240"/>
+              <w:cnfStyle w:val="000000000000" w:firstRow="0" w:lastRow="0" w:firstColumn="0" w:lastColumn="0" w:oddVBand="0" w:evenVBand="0" w:oddHBand="0" w:evenHBand="0" w:firstRowFirstColumn="0" w:firstRowLastColumn="0" w:lastRowFirstColumn="0" w:lastRowLastColumn="0"/>
+              <w:rPr>
+                <w:sz w:val="24"/>
+                <w:szCs w:val="24"/>
+                <w:lang w:val="es-MX"/>
+              </w:rPr>
+            </w:pPr>
+            <w:r>
+              <w:rPr>
+                <w:sz w:val="24"/>
+                <w:szCs w:val="24"/>
+                <w:lang w:val="es-MX"/>
+              </w:rPr>
+              <w:t>Generar reporte</w:t>
+            </w:r>
+          </w:p>
+        </w:tc>
+        <w:tc>
+          <w:tcPr>
+            <w:tcW w:w="2125" w:type="dxa"/>
+          </w:tcPr>
+          <w:p>
+            <w:pPr>
+              <w:spacing w:before="240" w:after="240"/>
+              <w:cnfStyle w:val="000000000000" w:firstRow="0" w:lastRow="0" w:firstColumn="0" w:lastColumn="0" w:oddVBand="0" w:evenVBand="0" w:oddHBand="0" w:evenHBand="0" w:firstRowFirstColumn="0" w:firstRowLastColumn="0" w:lastRowFirstColumn="0" w:lastRowLastColumn="0"/>
+              <w:rPr>
+                <w:sz w:val="24"/>
+                <w:szCs w:val="24"/>
+              </w:rPr>
+            </w:pPr>
+            <w:r>
+              <w:rPr>
+                <w:sz w:val="24"/>
+                <w:szCs w:val="24"/>
+              </w:rPr>
+              <w:t>E</w:t>
+            </w:r>
+            <w:r>
+              <w:rPr>
+                <w:sz w:val="24"/>
+                <w:szCs w:val="24"/>
+              </w:rPr>
+              <w:t>l administrador puede generar un reporte de ventas mensuales.</w:t>
+            </w:r>
+          </w:p>
+        </w:tc>
+        <w:tc>
+          <w:tcPr>
+            <w:tcW w:w="1994" w:type="dxa"/>
+          </w:tcPr>
+          <w:p>
+            <w:pPr>
+              <w:spacing w:before="240" w:after="240"/>
+              <w:cnfStyle w:val="000000000000" w:firstRow="0" w:lastRow="0" w:firstColumn="0" w:lastColumn="0" w:oddVBand="0" w:evenVBand="0" w:oddHBand="0" w:evenHBand="0" w:firstRowFirstColumn="0" w:firstRowLastColumn="0" w:lastRowFirstColumn="0" w:lastRowLastColumn="0"/>
+              <w:rPr>
+                <w:sz w:val="24"/>
+                <w:szCs w:val="24"/>
+                <w:lang w:val="es-MX"/>
+              </w:rPr>
+            </w:pPr>
+            <w:r>
+              <w:rPr>
+                <w:sz w:val="24"/>
+                <w:szCs w:val="24"/>
+              </w:rPr>
+              <w:t>Mes del reporte requerido</w:t>
+            </w:r>
+            <w:r>
+              <w:rPr>
+                <w:sz w:val="24"/>
+                <w:szCs w:val="24"/>
+              </w:rPr>
+              <w:t>.</w:t>
+            </w:r>
+          </w:p>
+        </w:tc>
+        <w:tc>
+          <w:tcPr>
+            <w:tcW w:w="2503" w:type="dxa"/>
+          </w:tcPr>
+          <w:p>
+            <w:pPr>
+              <w:spacing w:before="240" w:after="240"/>
+              <w:cnfStyle w:val="000000000000" w:firstRow="0" w:lastRow="0" w:firstColumn="0" w:lastColumn="0" w:oddVBand="0" w:evenVBand="0" w:oddHBand="0" w:evenHBand="0" w:firstRowFirstColumn="0" w:firstRowLastColumn="0" w:lastRowFirstColumn="0" w:lastRowLastColumn="0"/>
+              <w:rPr>
+                <w:sz w:val="24"/>
+                <w:szCs w:val="24"/>
+              </w:rPr>
+            </w:pPr>
+            <w:r>
+              <w:rPr>
+                <w:sz w:val="24"/>
+                <w:szCs w:val="24"/>
+              </w:rPr>
+              <w:t>Reporte generado con: número total de pedidos, total de ingresos y productos más vendidos.</w:t>
+            </w:r>
+          </w:p>
+        </w:tc>
+      </w:tr>
+      <w:tr>
+        <w:tc>
+          <w:tcPr>
+            <w:cnfStyle w:val="001000000000" w:firstRow="0" w:lastRow="0" w:firstColumn="1" w:lastColumn="0" w:oddVBand="0" w:evenVBand="0" w:oddHBand="0" w:evenHBand="0" w:firstRowFirstColumn="0" w:firstRowLastColumn="0" w:lastRowFirstColumn="0" w:lastRowLastColumn="0"/>
+            <w:tcW w:w="1030" w:type="dxa"/>
+          </w:tcPr>
+          <w:p>
+            <w:pPr>
+              <w:spacing w:before="240" w:after="240"/>
+              <w:rPr>
+                <w:sz w:val="24"/>
+                <w:szCs w:val="24"/>
+                <w:lang w:val="es-MX"/>
+              </w:rPr>
+            </w:pPr>
+            <w:r>
+              <w:rPr>
+                <w:sz w:val="24"/>
+                <w:szCs w:val="24"/>
+                <w:lang w:val="es-MX"/>
+              </w:rPr>
+              <w:t>9</w:t>
+            </w:r>
+          </w:p>
+        </w:tc>
+        <w:tc>
+          <w:tcPr>
+            <w:tcW w:w="1367" w:type="dxa"/>
+          </w:tcPr>
+          <w:p>
+            <w:pPr>
+              <w:spacing w:before="240" w:after="240"/>
+              <w:cnfStyle w:val="000000000000" w:firstRow="0" w:lastRow="0" w:firstColumn="0" w:lastColumn="0" w:oddVBand="0" w:evenVBand="0" w:oddHBand="0" w:evenHBand="0" w:firstRowFirstColumn="0" w:firstRowLastColumn="0" w:lastRowFirstColumn="0" w:lastRowLastColumn="0"/>
+              <w:rPr>
+                <w:sz w:val="24"/>
+                <w:szCs w:val="24"/>
+                <w:lang w:val="es-MX"/>
+              </w:rPr>
+            </w:pPr>
+            <w:r>
+              <w:rPr>
+                <w:sz w:val="24"/>
+                <w:szCs w:val="24"/>
+                <w:lang w:val="es-MX"/>
+              </w:rPr>
+              <w:t>Agregar un nuevo producto</w:t>
+            </w:r>
+          </w:p>
+        </w:tc>
+        <w:tc>
+          <w:tcPr>
+            <w:tcW w:w="2125" w:type="dxa"/>
+          </w:tcPr>
+          <w:p>
+            <w:pPr>
+              <w:spacing w:before="240" w:after="240"/>
+              <w:cnfStyle w:val="000000000000" w:firstRow="0" w:lastRow="0" w:firstColumn="0" w:lastColumn="0" w:oddVBand="0" w:evenVBand="0" w:oddHBand="0" w:evenHBand="0" w:firstRowFirstColumn="0" w:firstRowLastColumn="0" w:lastRowFirstColumn="0" w:lastRowLastColumn="0"/>
+              <w:rPr>
+                <w:sz w:val="24"/>
+                <w:szCs w:val="24"/>
+                <w:lang w:val="es-MX"/>
+              </w:rPr>
+            </w:pPr>
+            <w:r>
+              <w:rPr>
+                <w:sz w:val="24"/>
+                <w:szCs w:val="24"/>
+                <w:lang w:val="es-MX"/>
+              </w:rPr>
+              <w:t>El</w:t>
+            </w:r>
+            <w:r>
+              <w:rPr>
+                <w:sz w:val="24"/>
+                <w:szCs w:val="24"/>
+                <w:lang w:val="es-MX"/>
+              </w:rPr>
+              <w:t xml:space="preserve"> administrador puede añadir productos al menú.</w:t>
+            </w:r>
+          </w:p>
+        </w:tc>
+        <w:tc>
+          <w:tcPr>
+            <w:tcW w:w="1994" w:type="dxa"/>
+          </w:tcPr>
+          <w:p>
+            <w:pPr>
+              <w:spacing w:before="240" w:after="240"/>
+              <w:cnfStyle w:val="000000000000" w:firstRow="0" w:lastRow="0" w:firstColumn="0" w:lastColumn="0" w:oddVBand="0" w:evenVBand="0" w:oddHBand="0" w:evenHBand="0" w:firstRowFirstColumn="0" w:firstRowLastColumn="0" w:lastRowFirstColumn="0" w:lastRowLastColumn="0"/>
+              <w:rPr>
+                <w:sz w:val="24"/>
+                <w:szCs w:val="24"/>
+              </w:rPr>
+            </w:pPr>
+            <w:r>
+              <w:rPr>
+                <w:sz w:val="24"/>
+                <w:szCs w:val="24"/>
+              </w:rPr>
+              <w:t>Producto a añadir.</w:t>
+            </w:r>
+          </w:p>
+        </w:tc>
+        <w:tc>
+          <w:tcPr>
+            <w:tcW w:w="2503" w:type="dxa"/>
+          </w:tcPr>
+          <w:p>
+            <w:pPr>
+              <w:spacing w:before="240" w:after="240"/>
+              <w:cnfStyle w:val="000000000000" w:firstRow="0" w:lastRow="0" w:firstColumn="0" w:lastColumn="0" w:oddVBand="0" w:evenVBand="0" w:oddHBand="0" w:evenHBand="0" w:firstRowFirstColumn="0" w:firstRowLastColumn="0" w:lastRowFirstColumn="0" w:lastRowLastColumn="0"/>
+              <w:rPr>
+                <w:sz w:val="24"/>
+                <w:szCs w:val="24"/>
+              </w:rPr>
+            </w:pPr>
+            <w:r>
+              <w:rPr>
+                <w:sz w:val="24"/>
+                <w:szCs w:val="24"/>
+              </w:rPr>
+              <w:t>El producto aparece en la lista de productos disponibles para los clientes.</w:t>
+            </w:r>
+            <w:r>
+              <w:rPr>
+                <w:sz w:val="24"/>
+                <w:szCs w:val="24"/>
+              </w:rPr>
+              <w:t xml:space="preserve"> </w:t>
+            </w:r>
+            <w:r>
+              <w:rPr>
+                <w:sz w:val="24"/>
+                <w:szCs w:val="24"/>
+              </w:rPr>
+              <w:t>Registro en la base de datos exitoso.</w:t>
+            </w:r>
+          </w:p>
+        </w:tc>
+      </w:tr>
+      <w:tr>
+        <w:tc>
+          <w:tcPr>
+            <w:cnfStyle w:val="001000000000" w:firstRow="0" w:lastRow="0" w:firstColumn="1" w:lastColumn="0" w:oddVBand="0" w:evenVBand="0" w:oddHBand="0" w:evenHBand="0" w:firstRowFirstColumn="0" w:firstRowLastColumn="0" w:lastRowFirstColumn="0" w:lastRowLastColumn="0"/>
+            <w:tcW w:w="1030" w:type="dxa"/>
+          </w:tcPr>
+          <w:p>
+            <w:pPr>
+              <w:spacing w:before="240" w:after="240"/>
+              <w:rPr>
+                <w:sz w:val="24"/>
+                <w:szCs w:val="24"/>
+                <w:lang w:val="es-MX"/>
+              </w:rPr>
+            </w:pPr>
+            <w:r>
+              <w:rPr>
+                <w:sz w:val="24"/>
+                <w:szCs w:val="24"/>
+                <w:lang w:val="es-MX"/>
+              </w:rPr>
+              <w:t>10</w:t>
+            </w:r>
+          </w:p>
+        </w:tc>
+        <w:tc>
+          <w:tcPr>
+            <w:tcW w:w="1367" w:type="dxa"/>
+          </w:tcPr>
+          <w:p>
+            <w:pPr>
+              <w:spacing w:before="240" w:after="240"/>
+              <w:cnfStyle w:val="000000000000" w:firstRow="0" w:lastRow="0" w:firstColumn="0" w:lastColumn="0" w:oddVBand="0" w:evenVBand="0" w:oddHBand="0" w:evenHBand="0" w:firstRowFirstColumn="0" w:firstRowLastColumn="0" w:lastRowFirstColumn="0" w:lastRowLastColumn="0"/>
+              <w:rPr>
+                <w:sz w:val="24"/>
+                <w:szCs w:val="24"/>
+                <w:lang w:val="es-MX"/>
+              </w:rPr>
+            </w:pPr>
+            <w:r>
+              <w:rPr>
+                <w:sz w:val="24"/>
+                <w:szCs w:val="24"/>
+                <w:lang w:val="es-MX"/>
+              </w:rPr>
+              <w:t>Eliminar un producto existente</w:t>
+            </w:r>
+          </w:p>
+        </w:tc>
+        <w:tc>
+          <w:tcPr>
+            <w:tcW w:w="2125" w:type="dxa"/>
+          </w:tcPr>
+          <w:p>
+            <w:pPr>
+              <w:spacing w:before="240" w:after="240"/>
+              <w:cnfStyle w:val="000000000000" w:firstRow="0" w:lastRow="0" w:firstColumn="0" w:lastColumn="0" w:oddVBand="0" w:evenVBand="0" w:oddHBand="0" w:evenHBand="0" w:firstRowFirstColumn="0" w:firstRowLastColumn="0" w:lastRowFirstColumn="0" w:lastRowLastColumn="0"/>
+              <w:rPr>
+                <w:sz w:val="24"/>
+                <w:szCs w:val="24"/>
+                <w:lang w:val="es-MX"/>
+              </w:rPr>
+            </w:pPr>
+            <w:r>
+              <w:rPr>
+                <w:sz w:val="24"/>
+                <w:szCs w:val="24"/>
+              </w:rPr>
+              <w:t>E</w:t>
+            </w:r>
+            <w:r>
+              <w:rPr>
+                <w:sz w:val="24"/>
+                <w:szCs w:val="24"/>
+              </w:rPr>
+              <w:t>l administrador pueda eliminar un producto del menú</w:t>
+            </w:r>
+          </w:p>
+        </w:tc>
+        <w:tc>
+          <w:tcPr>
+            <w:tcW w:w="1994" w:type="dxa"/>
+          </w:tcPr>
+          <w:p>
+            <w:pPr>
+              <w:spacing w:before="240" w:after="240"/>
+              <w:cnfStyle w:val="000000000000" w:firstRow="0" w:lastRow="0" w:firstColumn="0" w:lastColumn="0" w:oddVBand="0" w:evenVBand="0" w:oddHBand="0" w:evenHBand="0" w:firstRowFirstColumn="0" w:firstRowLastColumn="0" w:lastRowFirstColumn="0" w:lastRowLastColumn="0"/>
+              <w:rPr>
+                <w:sz w:val="24"/>
+                <w:szCs w:val="24"/>
+              </w:rPr>
+            </w:pPr>
+            <w:r>
+              <w:rPr>
+                <w:sz w:val="24"/>
+                <w:szCs w:val="24"/>
+              </w:rPr>
+              <w:t>Producto a eliminar.</w:t>
+            </w:r>
+          </w:p>
+        </w:tc>
+        <w:tc>
+          <w:tcPr>
+            <w:tcW w:w="2503" w:type="dxa"/>
+          </w:tcPr>
+          <w:p>
+            <w:pPr>
+              <w:spacing w:before="240" w:after="240"/>
+              <w:cnfStyle w:val="000000000000" w:firstRow="0" w:lastRow="0" w:firstColumn="0" w:lastColumn="0" w:oddVBand="0" w:evenVBand="0" w:oddHBand="0" w:evenHBand="0" w:firstRowFirstColumn="0" w:firstRowLastColumn="0" w:lastRowFirstColumn="0" w:lastRowLastColumn="0"/>
+              <w:rPr>
+                <w:sz w:val="24"/>
+                <w:szCs w:val="24"/>
+              </w:rPr>
+            </w:pPr>
+            <w:r>
+              <w:rPr>
+                <w:sz w:val="24"/>
+                <w:szCs w:val="24"/>
+              </w:rPr>
+              <w:t>El producto deja de aparecer en el menú.</w:t>
+            </w:r>
+            <w:r>
+              <w:rPr>
+                <w:sz w:val="24"/>
+                <w:szCs w:val="24"/>
+              </w:rPr>
+              <w:t xml:space="preserve"> </w:t>
+            </w:r>
+            <w:r>
+              <w:rPr>
+                <w:sz w:val="24"/>
+                <w:szCs w:val="24"/>
+              </w:rPr>
+              <w:t>Registro eliminado correctamente en la base de datos.</w:t>
+            </w:r>
           </w:p>
         </w:tc>
       </w:tr>
@@ -2215,6 +2919,7 @@
                 <w:sz w:val="24"/>
                 <w:szCs w:val="24"/>
               </w:rPr>
+              <w:lastRenderedPageBreak/>
               <w:t>Nombre</w:t>
             </w:r>
           </w:p>
@@ -2422,8 +3127,17 @@
                 <w:sz w:val="24"/>
                 <w:szCs w:val="24"/>
               </w:rPr>
-              <w:t>Jaqueline Gongora</w:t>
-            </w:r>
+              <w:t xml:space="preserve">Jaqueline </w:t>
+            </w:r>
+            <w:proofErr w:type="spellStart"/>
+            <w:r>
+              <w:rPr>
+                <w:sz w:val="24"/>
+                <w:szCs w:val="24"/>
+              </w:rPr>
+              <w:t>Gongora</w:t>
+            </w:r>
+            <w:proofErr w:type="spellEnd"/>
           </w:p>
         </w:tc>
         <w:tc>
@@ -2629,12 +3343,21 @@
                 <w:szCs w:val="24"/>
               </w:rPr>
             </w:pPr>
-            <w:r>
-              <w:rPr>
-                <w:sz w:val="24"/>
-                <w:szCs w:val="24"/>
-              </w:rPr>
-              <w:t>Victor Rosado</w:t>
+            <w:proofErr w:type="spellStart"/>
+            <w:r>
+              <w:rPr>
+                <w:sz w:val="24"/>
+                <w:szCs w:val="24"/>
+              </w:rPr>
+              <w:t>Victor</w:t>
+            </w:r>
+            <w:proofErr w:type="spellEnd"/>
+            <w:r>
+              <w:rPr>
+                <w:sz w:val="24"/>
+                <w:szCs w:val="24"/>
+              </w:rPr>
+              <w:t xml:space="preserve"> Rosado</w:t>
             </w:r>
           </w:p>
         </w:tc>
@@ -2731,7 +3454,6 @@
                 <w:sz w:val="24"/>
                 <w:szCs w:val="24"/>
               </w:rPr>
-              <w:lastRenderedPageBreak/>
               <w:t>Luisa Villanueva</w:t>
             </w:r>
           </w:p>
@@ -2975,6 +3697,7 @@
           <w:szCs w:val="28"/>
         </w:rPr>
       </w:pPr>
+      <w:proofErr w:type="spellStart"/>
       <w:r>
         <w:rPr>
           <w:b/>
@@ -2982,7 +3705,17 @@
           <w:sz w:val="28"/>
           <w:szCs w:val="28"/>
         </w:rPr>
-        <w:t>Checklist de prácticas de construcción</w:t>
+        <w:t>Checklist</w:t>
+      </w:r>
+      <w:proofErr w:type="spellEnd"/>
+      <w:r>
+        <w:rPr>
+          <w:b/>
+          <w:bCs/>
+          <w:sz w:val="28"/>
+          <w:szCs w:val="28"/>
+        </w:rPr>
+        <w:t xml:space="preserve"> de prácticas de construcción</w:t>
       </w:r>
     </w:p>
     <w:p/>
@@ -3313,7 +4046,15 @@
               <w:jc w:val="center"/>
             </w:pPr>
             <w:r>
-              <w:t>Los nombres de las variables deben usar camelCase.</w:t>
+              <w:t xml:space="preserve">Los nombres de las variables deben usar </w:t>
+            </w:r>
+            <w:proofErr w:type="spellStart"/>
+            <w:r>
+              <w:t>camelCase</w:t>
+            </w:r>
+            <w:proofErr w:type="spellEnd"/>
+            <w:r>
+              <w:t>.</w:t>
             </w:r>
           </w:p>
         </w:tc>
@@ -3593,7 +4334,23 @@
               <w:jc w:val="center"/>
             </w:pPr>
             <w:r>
-              <w:t xml:space="preserve">Pensar en un nombre mejor que “flag” para las variables de estado. Una bandera nunca debe tener “flag” en su nombre. </w:t>
+              <w:t>Pensar en un nombre mejor que “</w:t>
+            </w:r>
+            <w:proofErr w:type="spellStart"/>
+            <w:r>
+              <w:t>flag</w:t>
+            </w:r>
+            <w:proofErr w:type="spellEnd"/>
+            <w:r>
+              <w:t>” para las variables de estado. Una bandera nunca debe tener “</w:t>
+            </w:r>
+            <w:proofErr w:type="spellStart"/>
+            <w:r>
+              <w:t>flag</w:t>
+            </w:r>
+            <w:proofErr w:type="spellEnd"/>
+            <w:r>
+              <w:t xml:space="preserve">” en su nombre. </w:t>
             </w:r>
           </w:p>
         </w:tc>
@@ -3649,7 +4406,15 @@
               <w:jc w:val="center"/>
             </w:pPr>
             <w:r>
-              <w:t xml:space="preserve">Utilizar nombres descriptivos para variables temporales en lugar de llamarlas como “temp” o “x”. </w:t>
+              <w:t>Utilizar nombres descriptivos para variables temporales en lugar de llamarlas como “</w:t>
+            </w:r>
+            <w:proofErr w:type="spellStart"/>
+            <w:r>
+              <w:t>temp</w:t>
+            </w:r>
+            <w:proofErr w:type="spellEnd"/>
+            <w:r>
+              <w:t xml:space="preserve">” o “x”. </w:t>
             </w:r>
           </w:p>
         </w:tc>
@@ -3705,7 +4470,23 @@
               <w:jc w:val="center"/>
             </w:pPr>
             <w:r>
-              <w:t xml:space="preserve">Tener en cuenta los nombres booleanos típicos (done, error, found, success). </w:t>
+              <w:t xml:space="preserve">Tener en cuenta los nombres booleanos típicos (done, error, </w:t>
+            </w:r>
+            <w:proofErr w:type="spellStart"/>
+            <w:r>
+              <w:t>found</w:t>
+            </w:r>
+            <w:proofErr w:type="spellEnd"/>
+            <w:r>
+              <w:t xml:space="preserve">, </w:t>
+            </w:r>
+            <w:proofErr w:type="spellStart"/>
+            <w:r>
+              <w:t>success</w:t>
+            </w:r>
+            <w:proofErr w:type="spellEnd"/>
+            <w:r>
+              <w:t xml:space="preserve">). </w:t>
             </w:r>
           </w:p>
         </w:tc>
@@ -3992,8 +4773,16 @@
               <w:rPr>
                 <w:i/>
               </w:rPr>
-              <w:t>nput-only</w:t>
-            </w:r>
+              <w:t>nput-</w:t>
+            </w:r>
+            <w:proofErr w:type="spellStart"/>
+            <w:r>
+              <w:rPr>
+                <w:i/>
+              </w:rPr>
+              <w:t>only</w:t>
+            </w:r>
+            <w:proofErr w:type="spellEnd"/>
             <w:r>
               <w:t xml:space="preserve">). </w:t>
             </w:r>
@@ -4275,7 +5064,23 @@
               <w:jc w:val="center"/>
             </w:pPr>
             <w:r>
-              <w:t xml:space="preserve">Estar atento a los errores off-by-one </w:t>
+              <w:t>Estar atento a los errores off-</w:t>
+            </w:r>
+            <w:proofErr w:type="spellStart"/>
+            <w:r>
+              <w:t>by</w:t>
+            </w:r>
+            <w:proofErr w:type="spellEnd"/>
+            <w:r>
+              <w:t>-</w:t>
+            </w:r>
+            <w:proofErr w:type="spellStart"/>
+            <w:r>
+              <w:t>one</w:t>
+            </w:r>
+            <w:proofErr w:type="spellEnd"/>
+            <w:r>
+              <w:t xml:space="preserve"> </w:t>
             </w:r>
           </w:p>
         </w:tc>
@@ -4746,7 +5551,15 @@
             </w:pPr>
             <w:r>
               <w:lastRenderedPageBreak/>
-              <w:t xml:space="preserve">Seguir la cláusula if con una declaración significativa. </w:t>
+              <w:t xml:space="preserve">Seguir la cláusula </w:t>
+            </w:r>
+            <w:proofErr w:type="spellStart"/>
+            <w:r>
+              <w:t>if</w:t>
+            </w:r>
+            <w:proofErr w:type="spellEnd"/>
+            <w:r>
+              <w:t xml:space="preserve"> con una declaración significativa. </w:t>
             </w:r>
           </w:p>
         </w:tc>
@@ -4802,7 +5615,15 @@
               <w:jc w:val="center"/>
             </w:pPr>
             <w:r>
-              <w:t xml:space="preserve">Poner los casos más comunes primero. If-then-else. </w:t>
+              <w:t xml:space="preserve">Poner los casos más comunes primero. </w:t>
+            </w:r>
+            <w:proofErr w:type="spellStart"/>
+            <w:r>
+              <w:t>If-then-else</w:t>
+            </w:r>
+            <w:proofErr w:type="spellEnd"/>
+            <w:r>
+              <w:t xml:space="preserve">. </w:t>
             </w:r>
           </w:p>
         </w:tc>
@@ -4981,7 +5802,31 @@
               <w:jc w:val="center"/>
             </w:pPr>
             <w:r>
-              <w:t xml:space="preserve">Para nombrar una función, usar una descripción del valor devuelto. Por ejemplo, cos(), customerld.Next(), printer.IsReady0 y pen.CurrentColor(). </w:t>
+              <w:t xml:space="preserve">Para nombrar una función, usar una descripción del valor devuelto. Por ejemplo, </w:t>
+            </w:r>
+            <w:proofErr w:type="gramStart"/>
+            <w:r>
+              <w:t>cos(</w:t>
+            </w:r>
+            <w:proofErr w:type="gramEnd"/>
+            <w:r>
+              <w:t xml:space="preserve">), </w:t>
+            </w:r>
+            <w:proofErr w:type="spellStart"/>
+            <w:r>
+              <w:t>customerld.Next</w:t>
+            </w:r>
+            <w:proofErr w:type="spellEnd"/>
+            <w:r>
+              <w:t xml:space="preserve">(), printer.IsReady0 y </w:t>
+            </w:r>
+            <w:proofErr w:type="spellStart"/>
+            <w:r>
+              <w:t>pen.CurrentColor</w:t>
+            </w:r>
+            <w:proofErr w:type="spellEnd"/>
+            <w:r>
+              <w:t xml:space="preserve">(). </w:t>
             </w:r>
           </w:p>
         </w:tc>
@@ -5041,11 +5886,46 @@
             </w:r>
             <w:r>
               <w:br/>
-              <w:t xml:space="preserve">PrintDocument(), CalcMonthlyRevenues(), </w:t>
+            </w:r>
+            <w:proofErr w:type="spellStart"/>
+            <w:proofErr w:type="gramStart"/>
+            <w:r>
+              <w:t>PrintDocument</w:t>
+            </w:r>
+            <w:proofErr w:type="spellEnd"/>
+            <w:r>
+              <w:t>(</w:t>
+            </w:r>
+            <w:proofErr w:type="gramEnd"/>
+            <w:r>
+              <w:t xml:space="preserve">), </w:t>
+            </w:r>
+            <w:proofErr w:type="spellStart"/>
+            <w:r>
+              <w:t>CalcMonthlyRevenues</w:t>
+            </w:r>
+            <w:proofErr w:type="spellEnd"/>
+            <w:r>
+              <w:t xml:space="preserve">(), </w:t>
             </w:r>
             <w:r>
               <w:br/>
-              <w:t xml:space="preserve">CheckOrderInfo() y RepaginateDocument). </w:t>
+            </w:r>
+            <w:proofErr w:type="spellStart"/>
+            <w:r>
+              <w:t>CheckOrderInfo</w:t>
+            </w:r>
+            <w:proofErr w:type="spellEnd"/>
+            <w:r>
+              <w:t xml:space="preserve">() y </w:t>
+            </w:r>
+            <w:proofErr w:type="spellStart"/>
+            <w:r>
+              <w:t>RepaginateDocument</w:t>
+            </w:r>
+            <w:proofErr w:type="spellEnd"/>
+            <w:r>
+              <w:t xml:space="preserve">). </w:t>
             </w:r>
           </w:p>
         </w:tc>
@@ -5336,7 +6216,15 @@
               <w:jc w:val="center"/>
             </w:pPr>
             <w:r>
-              <w:t>Los nombres de las clases deben escribirse con PascalCase y deben ser sustantivos en singular.</w:t>
+              <w:t xml:space="preserve">Los nombres de las clases deben escribirse con </w:t>
+            </w:r>
+            <w:proofErr w:type="spellStart"/>
+            <w:r>
+              <w:t>PascalCase</w:t>
+            </w:r>
+            <w:proofErr w:type="spellEnd"/>
+            <w:r>
+              <w:t xml:space="preserve"> y deben ser sustantivos en singular.</w:t>
             </w:r>
           </w:p>
         </w:tc>
@@ -5392,7 +6280,15 @@
               <w:jc w:val="center"/>
             </w:pPr>
             <w:r>
-              <w:t>Los nombres de las interfaces deben escribirse con PascalCase.</w:t>
+              <w:t xml:space="preserve">Los nombres de las interfaces deben escribirse con </w:t>
+            </w:r>
+            <w:proofErr w:type="spellStart"/>
+            <w:r>
+              <w:t>PascalCase</w:t>
+            </w:r>
+            <w:proofErr w:type="spellEnd"/>
+            <w:r>
+              <w:t>.</w:t>
             </w:r>
           </w:p>
         </w:tc>
@@ -5673,7 +6569,15 @@
               <w:jc w:val="center"/>
             </w:pPr>
             <w:r>
-              <w:t xml:space="preserve">Hacer cumplir la propiedad singleton mediante el uso de un constructor privado. </w:t>
+              <w:t xml:space="preserve">Hacer cumplir la propiedad </w:t>
+            </w:r>
+            <w:proofErr w:type="spellStart"/>
+            <w:r>
+              <w:t>singleton</w:t>
+            </w:r>
+            <w:proofErr w:type="spellEnd"/>
+            <w:r>
+              <w:t xml:space="preserve"> mediante el uso de un constructor privado. </w:t>
             </w:r>
           </w:p>
         </w:tc>
@@ -8338,7 +9242,6 @@
   <w:style w:type="character" w:default="1" w:styleId="Fuentedeprrafopredeter">
     <w:name w:val="Default Paragraph Font"/>
     <w:uiPriority w:val="1"/>
-    <w:semiHidden/>
     <w:unhideWhenUsed/>
   </w:style>
   <w:style w:type="table" w:default="1" w:styleId="Tablanormal">

</xml_diff>

<commit_message>
puse el diagrama de clases
</commit_message>
<xml_diff>
--- a/Documentacion-proyecto-cafeteria.docx
+++ b/Documentacion-proyecto-cafeteria.docx
@@ -3697,6 +3697,85 @@
           <w:szCs w:val="28"/>
         </w:rPr>
       </w:pPr>
+      <w:r>
+        <w:rPr>
+          <w:b/>
+          <w:bCs/>
+          <w:sz w:val="28"/>
+          <w:szCs w:val="28"/>
+        </w:rPr>
+        <w:t>Diagrama de clases</w:t>
+      </w:r>
+    </w:p>
+    <w:p>
+      <w:pPr>
+        <w:spacing w:before="240" w:after="240"/>
+        <w:rPr>
+          <w:b/>
+          <w:sz w:val="24"/>
+          <w:szCs w:val="24"/>
+        </w:rPr>
+      </w:pPr>
+      <w:r>
+        <w:rPr>
+          <w:b/>
+          <w:noProof/>
+          <w:sz w:val="24"/>
+          <w:szCs w:val="24"/>
+        </w:rPr>
+        <w:drawing>
+          <wp:inline distT="0" distB="0" distL="0" distR="0" wp14:anchorId="200FE0C5" wp14:editId="7FEF074D">
+            <wp:extent cx="5733415" cy="5709285"/>
+            <wp:effectExtent l="0" t="0" r="635" b="5715"/>
+            <wp:docPr id="1617737264" name="Imagen 2"/>
+            <wp:cNvGraphicFramePr>
+              <a:graphicFrameLocks xmlns:a="http://schemas.openxmlformats.org/drawingml/2006/main" noChangeAspect="1"/>
+            </wp:cNvGraphicFramePr>
+            <a:graphic xmlns:a="http://schemas.openxmlformats.org/drawingml/2006/main">
+              <a:graphicData uri="http://schemas.openxmlformats.org/drawingml/2006/picture">
+                <pic:pic xmlns:pic="http://schemas.openxmlformats.org/drawingml/2006/picture">
+                  <pic:nvPicPr>
+                    <pic:cNvPr id="1617737264" name="Imagen 1617737264"/>
+                    <pic:cNvPicPr/>
+                  </pic:nvPicPr>
+                  <pic:blipFill>
+                    <a:blip r:embed="rId8" cstate="print">
+                      <a:extLst>
+                        <a:ext uri="{28A0092B-C50C-407E-A947-70E740481C1C}">
+                          <a14:useLocalDpi xmlns:a14="http://schemas.microsoft.com/office/drawing/2010/main" val="0"/>
+                        </a:ext>
+                      </a:extLst>
+                    </a:blip>
+                    <a:stretch>
+                      <a:fillRect/>
+                    </a:stretch>
+                  </pic:blipFill>
+                  <pic:spPr>
+                    <a:xfrm>
+                      <a:off x="0" y="0"/>
+                      <a:ext cx="5733415" cy="5709285"/>
+                    </a:xfrm>
+                    <a:prstGeom prst="rect">
+                      <a:avLst/>
+                    </a:prstGeom>
+                  </pic:spPr>
+                </pic:pic>
+              </a:graphicData>
+            </a:graphic>
+          </wp:inline>
+        </w:drawing>
+      </w:r>
+    </w:p>
+    <w:p>
+      <w:pPr>
+        <w:pStyle w:val="Ttulo1"/>
+        <w:rPr>
+          <w:b/>
+          <w:bCs/>
+          <w:sz w:val="28"/>
+          <w:szCs w:val="28"/>
+        </w:rPr>
+      </w:pPr>
       <w:proofErr w:type="spellStart"/>
       <w:r>
         <w:rPr>
@@ -3878,6 +3957,7 @@
               <w:jc w:val="center"/>
             </w:pPr>
             <w:r>
+              <w:lastRenderedPageBreak/>
               <w:t xml:space="preserve">Inicializar cada variable cuando se declara. </w:t>
             </w:r>
           </w:p>
@@ -4542,7 +4622,6 @@
               <w:jc w:val="center"/>
             </w:pPr>
             <w:r>
-              <w:lastRenderedPageBreak/>
               <w:t>Asignar nombres de variables booleanas que impliquen Verdadero o Falso.</w:t>
             </w:r>
           </w:p>
@@ -4840,6 +4919,7 @@
               <w:jc w:val="center"/>
             </w:pPr>
             <w:r>
+              <w:lastRenderedPageBreak/>
               <w:t xml:space="preserve">Hacer que las conversiones de tipo sean obvias. </w:t>
             </w:r>
           </w:p>
@@ -5550,7 +5630,6 @@
               <w:jc w:val="center"/>
             </w:pPr>
             <w:r>
-              <w:lastRenderedPageBreak/>
               <w:t xml:space="preserve">Seguir la cláusula </w:t>
             </w:r>
             <w:proofErr w:type="spellStart"/>
@@ -5882,6 +5961,7 @@
               <w:jc w:val="center"/>
             </w:pPr>
             <w:r>
+              <w:lastRenderedPageBreak/>
               <w:t>Para nombrar un procedimiento, utilizar un verbo fuerte seguido de un objeto. Por ejemplo:</w:t>
             </w:r>
             <w:r>
@@ -6512,7 +6592,6 @@
               <w:jc w:val="center"/>
             </w:pPr>
             <w:r>
-              <w:lastRenderedPageBreak/>
               <w:t xml:space="preserve">Heredar cuando desea que la clase base controle la interfaz; contener cuando desea controlar su interfaz. </w:t>
             </w:r>
           </w:p>
@@ -6812,6 +6891,7 @@
               <w:jc w:val="center"/>
             </w:pPr>
             <w:r>
+              <w:lastRenderedPageBreak/>
               <w:t xml:space="preserve">Escribir comentarios que describan la intención del código. </w:t>
             </w:r>
           </w:p>
@@ -9242,6 +9322,7 @@
   <w:style w:type="character" w:default="1" w:styleId="Fuentedeprrafopredeter">
     <w:name w:val="Default Paragraph Font"/>
     <w:uiPriority w:val="1"/>
+    <w:semiHidden/>
     <w:unhideWhenUsed/>
   </w:style>
   <w:style w:type="table" w:default="1" w:styleId="Tablanormal">

</xml_diff>

<commit_message>
puse los diagramas de secuencia para hacer un pedido, confirmar un pedido y agregar un nuevo producto, y los diagramas de casos de uso
</commit_message>
<xml_diff>
--- a/Documentacion-proyecto-cafeteria.docx
+++ b/Documentacion-proyecto-cafeteria.docx
@@ -3724,7 +3724,7 @@
           <w:szCs w:val="24"/>
         </w:rPr>
         <w:drawing>
-          <wp:inline distT="0" distB="0" distL="0" distR="0" wp14:anchorId="200FE0C5" wp14:editId="7FEF074D">
+          <wp:inline distT="0" distB="0" distL="0" distR="0" wp14:anchorId="200FE0C5" wp14:editId="4E6E57D3">
             <wp:extent cx="5733415" cy="5709285"/>
             <wp:effectExtent l="0" t="0" r="635" b="5715"/>
             <wp:docPr id="1617737264" name="Imagen 2"/>
@@ -3768,6 +3768,16 @@
     </w:p>
     <w:p>
       <w:pPr>
+        <w:spacing w:before="240" w:after="240"/>
+        <w:rPr>
+          <w:b/>
+          <w:sz w:val="24"/>
+          <w:szCs w:val="24"/>
+        </w:rPr>
+      </w:pPr>
+    </w:p>
+    <w:p>
+      <w:pPr>
         <w:pStyle w:val="Ttulo1"/>
         <w:rPr>
           <w:b/>
@@ -3776,7 +3786,6 @@
           <w:szCs w:val="28"/>
         </w:rPr>
       </w:pPr>
-      <w:proofErr w:type="spellStart"/>
       <w:r>
         <w:rPr>
           <w:b/>
@@ -3784,6 +3793,368 @@
           <w:sz w:val="28"/>
           <w:szCs w:val="28"/>
         </w:rPr>
+        <w:lastRenderedPageBreak/>
+        <w:t>Diagramas de secuencia</w:t>
+      </w:r>
+    </w:p>
+    <w:p>
+      <w:pPr>
+        <w:pStyle w:val="Ttulo2"/>
+        <w:numPr>
+          <w:ilvl w:val="0"/>
+          <w:numId w:val="14"/>
+        </w:numPr>
+        <w:rPr>
+          <w:b/>
+          <w:bCs/>
+          <w:sz w:val="24"/>
+          <w:szCs w:val="24"/>
+        </w:rPr>
+      </w:pPr>
+      <w:r>
+        <w:rPr>
+          <w:b/>
+          <w:bCs/>
+          <w:sz w:val="24"/>
+          <w:szCs w:val="24"/>
+        </w:rPr>
+        <w:t>Un cliente hace un pedido.</w:t>
+      </w:r>
+    </w:p>
+    <w:p>
+      <w:pPr>
+        <w:spacing w:before="240" w:after="240"/>
+        <w:rPr>
+          <w:b/>
+          <w:sz w:val="24"/>
+          <w:szCs w:val="24"/>
+        </w:rPr>
+      </w:pPr>
+      <w:r>
+        <w:rPr>
+          <w:b/>
+          <w:noProof/>
+          <w:sz w:val="24"/>
+          <w:szCs w:val="24"/>
+        </w:rPr>
+        <w:drawing>
+          <wp:inline distT="0" distB="0" distL="0" distR="0" wp14:anchorId="51205F52" wp14:editId="10AD5E25">
+            <wp:extent cx="5733415" cy="3295650"/>
+            <wp:effectExtent l="0" t="0" r="0" b="0"/>
+            <wp:docPr id="1210700422" name="Gráfico 2"/>
+            <wp:cNvGraphicFramePr>
+              <a:graphicFrameLocks xmlns:a="http://schemas.openxmlformats.org/drawingml/2006/main" noChangeAspect="1"/>
+            </wp:cNvGraphicFramePr>
+            <a:graphic xmlns:a="http://schemas.openxmlformats.org/drawingml/2006/main">
+              <a:graphicData uri="http://schemas.openxmlformats.org/drawingml/2006/picture">
+                <pic:pic xmlns:pic="http://schemas.openxmlformats.org/drawingml/2006/picture">
+                  <pic:nvPicPr>
+                    <pic:cNvPr id="1210700422" name="Gráfico 1210700422"/>
+                    <pic:cNvPicPr/>
+                  </pic:nvPicPr>
+                  <pic:blipFill>
+                    <a:blip r:embed="rId9">
+                      <a:extLst>
+                        <a:ext uri="{96DAC541-7B7A-43D3-8B79-37D633B846F1}">
+                          <asvg:svgBlip xmlns:asvg="http://schemas.microsoft.com/office/drawing/2016/SVG/main" r:embed="rId10"/>
+                        </a:ext>
+                      </a:extLst>
+                    </a:blip>
+                    <a:stretch>
+                      <a:fillRect/>
+                    </a:stretch>
+                  </pic:blipFill>
+                  <pic:spPr>
+                    <a:xfrm>
+                      <a:off x="0" y="0"/>
+                      <a:ext cx="5733415" cy="3295650"/>
+                    </a:xfrm>
+                    <a:prstGeom prst="rect">
+                      <a:avLst/>
+                    </a:prstGeom>
+                  </pic:spPr>
+                </pic:pic>
+              </a:graphicData>
+            </a:graphic>
+          </wp:inline>
+        </w:drawing>
+      </w:r>
+    </w:p>
+    <w:p>
+      <w:pPr>
+        <w:pStyle w:val="Ttulo2"/>
+        <w:numPr>
+          <w:ilvl w:val="0"/>
+          <w:numId w:val="14"/>
+        </w:numPr>
+        <w:rPr>
+          <w:b/>
+          <w:bCs/>
+          <w:sz w:val="24"/>
+          <w:szCs w:val="24"/>
+        </w:rPr>
+      </w:pPr>
+      <w:r>
+        <w:rPr>
+          <w:b/>
+          <w:bCs/>
+          <w:sz w:val="24"/>
+          <w:szCs w:val="24"/>
+        </w:rPr>
+        <w:t>Un empleado confirma el pago y entrega del pedido.</w:t>
+      </w:r>
+    </w:p>
+    <w:p>
+      <w:pPr>
+        <w:spacing w:before="240" w:after="240"/>
+        <w:rPr>
+          <w:b/>
+          <w:sz w:val="24"/>
+          <w:szCs w:val="24"/>
+        </w:rPr>
+      </w:pPr>
+      <w:r>
+        <w:rPr>
+          <w:b/>
+          <w:noProof/>
+          <w:sz w:val="24"/>
+          <w:szCs w:val="24"/>
+        </w:rPr>
+        <w:drawing>
+          <wp:inline distT="0" distB="0" distL="0" distR="0" wp14:anchorId="79EE6521" wp14:editId="49AA9D7F">
+            <wp:extent cx="5733415" cy="3731260"/>
+            <wp:effectExtent l="0" t="0" r="0" b="2540"/>
+            <wp:docPr id="1795088871" name="Gráfico 1"/>
+            <wp:cNvGraphicFramePr>
+              <a:graphicFrameLocks xmlns:a="http://schemas.openxmlformats.org/drawingml/2006/main" noChangeAspect="1"/>
+            </wp:cNvGraphicFramePr>
+            <a:graphic xmlns:a="http://schemas.openxmlformats.org/drawingml/2006/main">
+              <a:graphicData uri="http://schemas.openxmlformats.org/drawingml/2006/picture">
+                <pic:pic xmlns:pic="http://schemas.openxmlformats.org/drawingml/2006/picture">
+                  <pic:nvPicPr>
+                    <pic:cNvPr id="1795088871" name="Gráfico 1795088871"/>
+                    <pic:cNvPicPr/>
+                  </pic:nvPicPr>
+                  <pic:blipFill>
+                    <a:blip r:embed="rId11">
+                      <a:extLst>
+                        <a:ext uri="{96DAC541-7B7A-43D3-8B79-37D633B846F1}">
+                          <asvg:svgBlip xmlns:asvg="http://schemas.microsoft.com/office/drawing/2016/SVG/main" r:embed="rId12"/>
+                        </a:ext>
+                      </a:extLst>
+                    </a:blip>
+                    <a:stretch>
+                      <a:fillRect/>
+                    </a:stretch>
+                  </pic:blipFill>
+                  <pic:spPr>
+                    <a:xfrm>
+                      <a:off x="0" y="0"/>
+                      <a:ext cx="5733415" cy="3731260"/>
+                    </a:xfrm>
+                    <a:prstGeom prst="rect">
+                      <a:avLst/>
+                    </a:prstGeom>
+                  </pic:spPr>
+                </pic:pic>
+              </a:graphicData>
+            </a:graphic>
+          </wp:inline>
+        </w:drawing>
+      </w:r>
+    </w:p>
+    <w:p>
+      <w:pPr>
+        <w:pStyle w:val="Ttulo2"/>
+        <w:numPr>
+          <w:ilvl w:val="0"/>
+          <w:numId w:val="14"/>
+        </w:numPr>
+        <w:rPr>
+          <w:b/>
+          <w:bCs/>
+          <w:sz w:val="24"/>
+          <w:szCs w:val="24"/>
+        </w:rPr>
+      </w:pPr>
+      <w:r>
+        <w:rPr>
+          <w:b/>
+          <w:bCs/>
+          <w:sz w:val="24"/>
+          <w:szCs w:val="24"/>
+        </w:rPr>
+        <w:lastRenderedPageBreak/>
+        <w:t>El administrador agrega un nuevo producto.</w:t>
+      </w:r>
+    </w:p>
+    <w:p>
+      <w:pPr>
+        <w:spacing w:before="240" w:after="240"/>
+        <w:rPr>
+          <w:b/>
+          <w:sz w:val="24"/>
+          <w:szCs w:val="24"/>
+        </w:rPr>
+      </w:pPr>
+      <w:r>
+        <w:rPr>
+          <w:b/>
+          <w:noProof/>
+          <w:sz w:val="24"/>
+          <w:szCs w:val="24"/>
+        </w:rPr>
+        <w:drawing>
+          <wp:inline distT="0" distB="0" distL="0" distR="0" wp14:anchorId="2FFB2CC7" wp14:editId="478E9F65">
+            <wp:extent cx="5733415" cy="2640965"/>
+            <wp:effectExtent l="0" t="0" r="635" b="6985"/>
+            <wp:docPr id="975988331" name="Gráfico 3"/>
+            <wp:cNvGraphicFramePr>
+              <a:graphicFrameLocks xmlns:a="http://schemas.openxmlformats.org/drawingml/2006/main" noChangeAspect="1"/>
+            </wp:cNvGraphicFramePr>
+            <a:graphic xmlns:a="http://schemas.openxmlformats.org/drawingml/2006/main">
+              <a:graphicData uri="http://schemas.openxmlformats.org/drawingml/2006/picture">
+                <pic:pic xmlns:pic="http://schemas.openxmlformats.org/drawingml/2006/picture">
+                  <pic:nvPicPr>
+                    <pic:cNvPr id="975988331" name="Gráfico 975988331"/>
+                    <pic:cNvPicPr/>
+                  </pic:nvPicPr>
+                  <pic:blipFill>
+                    <a:blip r:embed="rId13">
+                      <a:extLst>
+                        <a:ext uri="{96DAC541-7B7A-43D3-8B79-37D633B846F1}">
+                          <asvg:svgBlip xmlns:asvg="http://schemas.microsoft.com/office/drawing/2016/SVG/main" r:embed="rId14"/>
+                        </a:ext>
+                      </a:extLst>
+                    </a:blip>
+                    <a:stretch>
+                      <a:fillRect/>
+                    </a:stretch>
+                  </pic:blipFill>
+                  <pic:spPr>
+                    <a:xfrm>
+                      <a:off x="0" y="0"/>
+                      <a:ext cx="5733415" cy="2640965"/>
+                    </a:xfrm>
+                    <a:prstGeom prst="rect">
+                      <a:avLst/>
+                    </a:prstGeom>
+                  </pic:spPr>
+                </pic:pic>
+              </a:graphicData>
+            </a:graphic>
+          </wp:inline>
+        </w:drawing>
+      </w:r>
+    </w:p>
+    <w:p>
+      <w:pPr>
+        <w:pStyle w:val="Ttulo1"/>
+        <w:rPr>
+          <w:b/>
+          <w:bCs/>
+          <w:sz w:val="28"/>
+          <w:szCs w:val="28"/>
+        </w:rPr>
+      </w:pPr>
+      <w:r>
+        <w:rPr>
+          <w:b/>
+          <w:bCs/>
+          <w:sz w:val="28"/>
+          <w:szCs w:val="28"/>
+        </w:rPr>
+        <w:t>Diagrama de casos de uso</w:t>
+      </w:r>
+    </w:p>
+    <w:p>
+      <w:pPr>
+        <w:spacing w:before="240" w:after="240"/>
+        <w:rPr>
+          <w:bCs/>
+          <w:sz w:val="24"/>
+          <w:szCs w:val="24"/>
+        </w:rPr>
+      </w:pPr>
+    </w:p>
+    <w:p>
+      <w:pPr>
+        <w:spacing w:before="240" w:after="240"/>
+        <w:rPr>
+          <w:b/>
+          <w:sz w:val="24"/>
+          <w:szCs w:val="24"/>
+        </w:rPr>
+      </w:pPr>
+      <w:r>
+        <w:rPr>
+          <w:b/>
+          <w:noProof/>
+          <w:sz w:val="24"/>
+          <w:szCs w:val="24"/>
+        </w:rPr>
+        <w:drawing>
+          <wp:inline distT="0" distB="0" distL="0" distR="0" wp14:anchorId="6475A4F0" wp14:editId="49E0C18F">
+            <wp:extent cx="2802101" cy="4531057"/>
+            <wp:effectExtent l="0" t="0" r="0" b="3175"/>
+            <wp:docPr id="1092350192" name="Gráfico 4"/>
+            <wp:cNvGraphicFramePr>
+              <a:graphicFrameLocks xmlns:a="http://schemas.openxmlformats.org/drawingml/2006/main" noChangeAspect="1"/>
+            </wp:cNvGraphicFramePr>
+            <a:graphic xmlns:a="http://schemas.openxmlformats.org/drawingml/2006/main">
+              <a:graphicData uri="http://schemas.openxmlformats.org/drawingml/2006/picture">
+                <pic:pic xmlns:pic="http://schemas.openxmlformats.org/drawingml/2006/picture">
+                  <pic:nvPicPr>
+                    <pic:cNvPr id="1092350192" name="Gráfico 1092350192"/>
+                    <pic:cNvPicPr/>
+                  </pic:nvPicPr>
+                  <pic:blipFill>
+                    <a:blip r:embed="rId15">
+                      <a:extLst>
+                        <a:ext uri="{96DAC541-7B7A-43D3-8B79-37D633B846F1}">
+                          <asvg:svgBlip xmlns:asvg="http://schemas.microsoft.com/office/drawing/2016/SVG/main" r:embed="rId16"/>
+                        </a:ext>
+                      </a:extLst>
+                    </a:blip>
+                    <a:stretch>
+                      <a:fillRect/>
+                    </a:stretch>
+                  </pic:blipFill>
+                  <pic:spPr>
+                    <a:xfrm>
+                      <a:off x="0" y="0"/>
+                      <a:ext cx="2808378" cy="4541207"/>
+                    </a:xfrm>
+                    <a:prstGeom prst="rect">
+                      <a:avLst/>
+                    </a:prstGeom>
+                  </pic:spPr>
+                </pic:pic>
+              </a:graphicData>
+            </a:graphic>
+          </wp:inline>
+        </w:drawing>
+      </w:r>
+    </w:p>
+    <w:p>
+      <w:pPr>
+        <w:pStyle w:val="Ttulo1"/>
+        <w:rPr>
+          <w:b/>
+          <w:bCs/>
+          <w:sz w:val="28"/>
+          <w:szCs w:val="28"/>
+        </w:rPr>
+      </w:pPr>
+      <w:proofErr w:type="spellStart"/>
+      <w:r>
+        <w:rPr>
+          <w:b/>
+          <w:bCs/>
+          <w:sz w:val="28"/>
+          <w:szCs w:val="28"/>
+        </w:rPr>
+        <w:lastRenderedPageBreak/>
         <w:t>Checklist</w:t>
       </w:r>
       <w:proofErr w:type="spellEnd"/>
@@ -3957,7 +4328,6 @@
               <w:jc w:val="center"/>
             </w:pPr>
             <w:r>
-              <w:lastRenderedPageBreak/>
               <w:t xml:space="preserve">Inicializar cada variable cuando se declara. </w:t>
             </w:r>
           </w:p>
@@ -4734,6 +5104,7 @@
               <w:jc w:val="center"/>
             </w:pPr>
             <w:r>
+              <w:lastRenderedPageBreak/>
               <w:t xml:space="preserve"> Identificar constantes nombradas. Usar todas las letras mayúsculas, posiblemente con guiones bajos para separar las palabras, RECSMAX o RECS_ MAX. </w:t>
             </w:r>
           </w:p>
@@ -4919,7 +5290,6 @@
               <w:jc w:val="center"/>
             </w:pPr>
             <w:r>
-              <w:lastRenderedPageBreak/>
               <w:t xml:space="preserve">Hacer que las conversiones de tipo sean obvias. </w:t>
             </w:r>
           </w:p>
@@ -5818,6 +6188,7 @@
                 <w:b/>
                 <w:i/>
               </w:rPr>
+              <w:lastRenderedPageBreak/>
               <w:t>Técnicas de construcción de procedimientos</w:t>
             </w:r>
             <w:r>
@@ -5961,7 +6332,6 @@
               <w:jc w:val="center"/>
             </w:pPr>
             <w:r>
-              <w:lastRenderedPageBreak/>
               <w:t>Para nombrar un procedimiento, utilizar un verbo fuerte seguido de un objeto. Por ejemplo:</w:t>
             </w:r>
             <w:r>
@@ -6779,6 +7149,7 @@
               <w:jc w:val="center"/>
             </w:pPr>
             <w:r>
+              <w:lastRenderedPageBreak/>
               <w:t xml:space="preserve">Usar espacios en blanco para separar elementos de una sentencia no muy relacionados o mostrar precedencia de operadores. </w:t>
             </w:r>
           </w:p>
@@ -6891,7 +7262,6 @@
               <w:jc w:val="center"/>
             </w:pPr>
             <w:r>
-              <w:lastRenderedPageBreak/>
               <w:t xml:space="preserve">Escribir comentarios que describan la intención del código. </w:t>
             </w:r>
           </w:p>
@@ -8658,6 +9028,119 @@
   </w:abstractNum>
   <w:abstractNum w:abstractNumId="12" w15:restartNumberingAfterBreak="0">
     <w:nsid w:val="6FDE659C"/>
+    <w:multiLevelType w:val="multilevel"/>
+    <w:tmpl w:val="A83A2468"/>
+    <w:lvl w:ilvl="0">
+      <w:start w:val="1"/>
+      <w:numFmt w:val="decimal"/>
+      <w:lvlText w:val="%1."/>
+      <w:lvlJc w:val="left"/>
+      <w:pPr>
+        <w:ind w:left="360" w:hanging="360"/>
+      </w:pPr>
+      <w:rPr>
+        <w:u w:val="none"/>
+      </w:rPr>
+    </w:lvl>
+    <w:lvl w:ilvl="1">
+      <w:start w:val="1"/>
+      <w:numFmt w:val="lowerLetter"/>
+      <w:lvlText w:val="%2."/>
+      <w:lvlJc w:val="left"/>
+      <w:pPr>
+        <w:ind w:left="1440" w:hanging="360"/>
+      </w:pPr>
+      <w:rPr>
+        <w:u w:val="none"/>
+      </w:rPr>
+    </w:lvl>
+    <w:lvl w:ilvl="2">
+      <w:start w:val="1"/>
+      <w:numFmt w:val="lowerRoman"/>
+      <w:lvlText w:val="%3."/>
+      <w:lvlJc w:val="left"/>
+      <w:pPr>
+        <w:ind w:left="2160" w:hanging="360"/>
+      </w:pPr>
+      <w:rPr>
+        <w:u w:val="none"/>
+      </w:rPr>
+    </w:lvl>
+    <w:lvl w:ilvl="3">
+      <w:start w:val="1"/>
+      <w:numFmt w:val="decimal"/>
+      <w:lvlText w:val="%4."/>
+      <w:lvlJc w:val="left"/>
+      <w:pPr>
+        <w:ind w:left="360" w:hanging="360"/>
+      </w:pPr>
+      <w:rPr>
+        <w:u w:val="none"/>
+      </w:rPr>
+    </w:lvl>
+    <w:lvl w:ilvl="4">
+      <w:start w:val="1"/>
+      <w:numFmt w:val="lowerLetter"/>
+      <w:lvlText w:val="%5."/>
+      <w:lvlJc w:val="left"/>
+      <w:pPr>
+        <w:ind w:left="3600" w:hanging="360"/>
+      </w:pPr>
+      <w:rPr>
+        <w:u w:val="none"/>
+      </w:rPr>
+    </w:lvl>
+    <w:lvl w:ilvl="5">
+      <w:start w:val="1"/>
+      <w:numFmt w:val="lowerRoman"/>
+      <w:lvlText w:val="%6."/>
+      <w:lvlJc w:val="left"/>
+      <w:pPr>
+        <w:ind w:left="4320" w:hanging="360"/>
+      </w:pPr>
+      <w:rPr>
+        <w:u w:val="none"/>
+      </w:rPr>
+    </w:lvl>
+    <w:lvl w:ilvl="6">
+      <w:start w:val="1"/>
+      <w:numFmt w:val="decimal"/>
+      <w:lvlText w:val="%7."/>
+      <w:lvlJc w:val="left"/>
+      <w:pPr>
+        <w:ind w:left="5040" w:hanging="360"/>
+      </w:pPr>
+      <w:rPr>
+        <w:u w:val="none"/>
+      </w:rPr>
+    </w:lvl>
+    <w:lvl w:ilvl="7">
+      <w:start w:val="1"/>
+      <w:numFmt w:val="lowerLetter"/>
+      <w:lvlText w:val="%8."/>
+      <w:lvlJc w:val="left"/>
+      <w:pPr>
+        <w:ind w:left="5760" w:hanging="360"/>
+      </w:pPr>
+      <w:rPr>
+        <w:u w:val="none"/>
+      </w:rPr>
+    </w:lvl>
+    <w:lvl w:ilvl="8">
+      <w:start w:val="1"/>
+      <w:numFmt w:val="lowerRoman"/>
+      <w:lvlText w:val="%9."/>
+      <w:lvlJc w:val="left"/>
+      <w:pPr>
+        <w:ind w:left="6480" w:hanging="360"/>
+      </w:pPr>
+      <w:rPr>
+        <w:u w:val="none"/>
+      </w:rPr>
+    </w:lvl>
+  </w:abstractNum>
+  <w:abstractNum w:abstractNumId="13" w15:restartNumberingAfterBreak="0">
+    <w:nsid w:val="763A6F93"/>
     <w:multiLevelType w:val="multilevel"/>
     <w:tmpl w:val="A83A2468"/>
     <w:lvl w:ilvl="0">
@@ -8807,6 +9290,9 @@
   </w:num>
   <w:num w:numId="13" w16cid:durableId="1029837301">
     <w:abstractNumId w:val="10"/>
+  </w:num>
+  <w:num w:numId="14" w16cid:durableId="1749690519">
+    <w:abstractNumId w:val="13"/>
   </w:num>
 </w:numbering>
 </file>

</xml_diff>

<commit_message>
puse lo que estaba en el readme en la documentacion
</commit_message>
<xml_diff>
--- a/Documentacion-proyecto-cafeteria.docx
+++ b/Documentacion-proyecto-cafeteria.docx
@@ -3724,7 +3724,7 @@
           <w:szCs w:val="24"/>
         </w:rPr>
         <w:drawing>
-          <wp:inline distT="0" distB="0" distL="0" distR="0" wp14:anchorId="200FE0C5" wp14:editId="4E6E57D3">
+          <wp:inline distT="0" distB="0" distL="0" distR="0" wp14:anchorId="200FE0C5" wp14:editId="6CBDAC68">
             <wp:extent cx="5733415" cy="5709285"/>
             <wp:effectExtent l="0" t="0" r="635" b="5715"/>
             <wp:docPr id="1617737264" name="Imagen 2"/>
@@ -7405,6 +7405,692 @@
       </w:tr>
     </w:tbl>
     <w:p/>
+    <w:p/>
+    <w:p>
+      <w:pPr>
+        <w:pStyle w:val="Ttulo1"/>
+        <w:rPr>
+          <w:b/>
+          <w:bCs/>
+          <w:sz w:val="28"/>
+          <w:szCs w:val="28"/>
+        </w:rPr>
+      </w:pPr>
+      <w:r>
+        <w:rPr>
+          <w:b/>
+          <w:bCs/>
+          <w:sz w:val="28"/>
+          <w:szCs w:val="28"/>
+        </w:rPr>
+        <w:t>Vistas</w:t>
+      </w:r>
+    </w:p>
+    <w:p>
+      <w:pPr>
+        <w:pStyle w:val="Ttulo2"/>
+        <w:rPr>
+          <w:b/>
+          <w:bCs/>
+          <w:sz w:val="24"/>
+          <w:szCs w:val="24"/>
+        </w:rPr>
+      </w:pPr>
+      <w:r>
+        <w:rPr>
+          <w:b/>
+          <w:bCs/>
+          <w:sz w:val="24"/>
+          <w:szCs w:val="24"/>
+        </w:rPr>
+        <w:t>Ingreso</w:t>
+      </w:r>
+    </w:p>
+    <w:p>
+      <w:r>
+        <w:rPr>
+          <w:noProof/>
+        </w:rPr>
+        <w:drawing>
+          <wp:inline distT="0" distB="0" distL="0" distR="0" wp14:anchorId="7AC3E6E0" wp14:editId="60FF8610">
+            <wp:extent cx="5401310" cy="3721100"/>
+            <wp:effectExtent l="0" t="0" r="8890" b="0"/>
+            <wp:docPr id="23606021" name="Imagen 15" descr="Ingreso"/>
+            <wp:cNvGraphicFramePr>
+              <a:graphicFrameLocks xmlns:a="http://schemas.openxmlformats.org/drawingml/2006/main" noChangeAspect="1"/>
+            </wp:cNvGraphicFramePr>
+            <a:graphic xmlns:a="http://schemas.openxmlformats.org/drawingml/2006/main">
+              <a:graphicData uri="http://schemas.openxmlformats.org/drawingml/2006/picture">
+                <pic:pic xmlns:pic="http://schemas.openxmlformats.org/drawingml/2006/picture">
+                  <pic:nvPicPr>
+                    <pic:cNvPr id="0" name="Picture 65" descr="Ingreso"/>
+                    <pic:cNvPicPr>
+                      <a:picLocks noChangeAspect="1" noChangeArrowheads="1"/>
+                    </pic:cNvPicPr>
+                  </pic:nvPicPr>
+                  <pic:blipFill>
+                    <a:blip r:embed="rId17">
+                      <a:extLst>
+                        <a:ext uri="{28A0092B-C50C-407E-A947-70E740481C1C}">
+                          <a14:useLocalDpi xmlns:a14="http://schemas.microsoft.com/office/drawing/2010/main" val="0"/>
+                        </a:ext>
+                      </a:extLst>
+                    </a:blip>
+                    <a:srcRect/>
+                    <a:stretch>
+                      <a:fillRect/>
+                    </a:stretch>
+                  </pic:blipFill>
+                  <pic:spPr bwMode="auto">
+                    <a:xfrm>
+                      <a:off x="0" y="0"/>
+                      <a:ext cx="5401310" cy="3721100"/>
+                    </a:xfrm>
+                    <a:prstGeom prst="rect">
+                      <a:avLst/>
+                    </a:prstGeom>
+                    <a:noFill/>
+                    <a:ln>
+                      <a:noFill/>
+                    </a:ln>
+                  </pic:spPr>
+                </pic:pic>
+              </a:graphicData>
+            </a:graphic>
+          </wp:inline>
+        </w:drawing>
+      </w:r>
+    </w:p>
+    <w:p>
+      <w:pPr>
+        <w:pStyle w:val="Ttulo2"/>
+        <w:rPr>
+          <w:b/>
+          <w:bCs/>
+          <w:sz w:val="24"/>
+          <w:szCs w:val="24"/>
+          <w:lang w:val="es-MX"/>
+        </w:rPr>
+      </w:pPr>
+      <w:r>
+        <w:rPr>
+          <w:b/>
+          <w:bCs/>
+          <w:sz w:val="24"/>
+          <w:szCs w:val="24"/>
+          <w:lang w:val="es-MX"/>
+        </w:rPr>
+        <w:lastRenderedPageBreak/>
+        <w:t>Cliente</w:t>
+      </w:r>
+    </w:p>
+    <w:p>
+      <w:pPr>
+        <w:pStyle w:val="Ttulo3"/>
+        <w:rPr>
+          <w:color w:val="auto"/>
+          <w:sz w:val="24"/>
+          <w:szCs w:val="24"/>
+          <w:lang w:val="es-MX"/>
+        </w:rPr>
+      </w:pPr>
+      <w:r>
+        <w:rPr>
+          <w:color w:val="auto"/>
+          <w:sz w:val="24"/>
+          <w:szCs w:val="24"/>
+          <w:lang w:val="es-MX"/>
+        </w:rPr>
+        <w:t>Vista Principal</w:t>
+      </w:r>
+    </w:p>
+    <w:p>
+      <w:pPr>
+        <w:rPr>
+          <w:lang w:val="es-MX"/>
+        </w:rPr>
+      </w:pPr>
+      <w:r>
+        <w:rPr>
+          <w:lang w:val="es-MX"/>
+        </w:rPr>
+        <w:drawing>
+          <wp:inline distT="0" distB="0" distL="0" distR="0" wp14:anchorId="0FD280C3" wp14:editId="3C7E45BB">
+            <wp:extent cx="5057775" cy="3514725"/>
+            <wp:effectExtent l="0" t="0" r="9525" b="9525"/>
+            <wp:docPr id="1282261590" name="Imagen 14" descr="Cliente - Vista Principal"/>
+            <wp:cNvGraphicFramePr>
+              <a:graphicFrameLocks xmlns:a="http://schemas.openxmlformats.org/drawingml/2006/main" noChangeAspect="1"/>
+            </wp:cNvGraphicFramePr>
+            <a:graphic xmlns:a="http://schemas.openxmlformats.org/drawingml/2006/main">
+              <a:graphicData uri="http://schemas.openxmlformats.org/drawingml/2006/picture">
+                <pic:pic xmlns:pic="http://schemas.openxmlformats.org/drawingml/2006/picture">
+                  <pic:nvPicPr>
+                    <pic:cNvPr id="1282261590" name="Imagen 14" descr="Cliente - Vista Principal"/>
+                    <pic:cNvPicPr>
+                      <a:picLocks noChangeAspect="1" noChangeArrowheads="1"/>
+                    </pic:cNvPicPr>
+                  </pic:nvPicPr>
+                  <pic:blipFill>
+                    <a:blip r:embed="rId18">
+                      <a:extLst>
+                        <a:ext uri="{28A0092B-C50C-407E-A947-70E740481C1C}">
+                          <a14:useLocalDpi xmlns:a14="http://schemas.microsoft.com/office/drawing/2010/main" val="0"/>
+                        </a:ext>
+                      </a:extLst>
+                    </a:blip>
+                    <a:srcRect/>
+                    <a:stretch>
+                      <a:fillRect/>
+                    </a:stretch>
+                  </pic:blipFill>
+                  <pic:spPr bwMode="auto">
+                    <a:xfrm>
+                      <a:off x="0" y="0"/>
+                      <a:ext cx="5057775" cy="3514725"/>
+                    </a:xfrm>
+                    <a:prstGeom prst="rect">
+                      <a:avLst/>
+                    </a:prstGeom>
+                    <a:noFill/>
+                    <a:ln>
+                      <a:noFill/>
+                    </a:ln>
+                  </pic:spPr>
+                </pic:pic>
+              </a:graphicData>
+            </a:graphic>
+          </wp:inline>
+        </w:drawing>
+      </w:r>
+    </w:p>
+    <w:p>
+      <w:pPr>
+        <w:pStyle w:val="Ttulo3"/>
+        <w:rPr>
+          <w:color w:val="auto"/>
+          <w:sz w:val="24"/>
+          <w:szCs w:val="24"/>
+          <w:lang w:val="es-MX"/>
+        </w:rPr>
+      </w:pPr>
+      <w:r>
+        <w:rPr>
+          <w:color w:val="auto"/>
+          <w:sz w:val="24"/>
+          <w:szCs w:val="24"/>
+          <w:lang w:val="es-MX"/>
+        </w:rPr>
+        <w:t>Detalles del Pedido</w:t>
+      </w:r>
+    </w:p>
+    <w:p>
+      <w:pPr>
+        <w:rPr>
+          <w:lang w:val="es-MX"/>
+        </w:rPr>
+      </w:pPr>
+    </w:p>
+    <w:p>
+      <w:pPr>
+        <w:rPr>
+          <w:lang w:val="es-MX"/>
+        </w:rPr>
+      </w:pPr>
+      <w:r>
+        <w:rPr>
+          <w:lang w:val="es-MX"/>
+        </w:rPr>
+        <w:drawing>
+          <wp:inline distT="0" distB="0" distL="0" distR="0" wp14:anchorId="19A26BCB" wp14:editId="0127760C">
+            <wp:extent cx="2771775" cy="3533775"/>
+            <wp:effectExtent l="0" t="0" r="9525" b="9525"/>
+            <wp:docPr id="365521574" name="Imagen 13" descr="Cliente - Detalles del Pedido"/>
+            <wp:cNvGraphicFramePr>
+              <a:graphicFrameLocks xmlns:a="http://schemas.openxmlformats.org/drawingml/2006/main" noChangeAspect="1"/>
+            </wp:cNvGraphicFramePr>
+            <a:graphic xmlns:a="http://schemas.openxmlformats.org/drawingml/2006/main">
+              <a:graphicData uri="http://schemas.openxmlformats.org/drawingml/2006/picture">
+                <pic:pic xmlns:pic="http://schemas.openxmlformats.org/drawingml/2006/picture">
+                  <pic:nvPicPr>
+                    <pic:cNvPr id="365521574" name="Imagen 13" descr="Cliente - Detalles del Pedido"/>
+                    <pic:cNvPicPr>
+                      <a:picLocks noChangeAspect="1" noChangeArrowheads="1"/>
+                    </pic:cNvPicPr>
+                  </pic:nvPicPr>
+                  <pic:blipFill>
+                    <a:blip r:embed="rId19">
+                      <a:extLst>
+                        <a:ext uri="{28A0092B-C50C-407E-A947-70E740481C1C}">
+                          <a14:useLocalDpi xmlns:a14="http://schemas.microsoft.com/office/drawing/2010/main" val="0"/>
+                        </a:ext>
+                      </a:extLst>
+                    </a:blip>
+                    <a:srcRect/>
+                    <a:stretch>
+                      <a:fillRect/>
+                    </a:stretch>
+                  </pic:blipFill>
+                  <pic:spPr bwMode="auto">
+                    <a:xfrm>
+                      <a:off x="0" y="0"/>
+                      <a:ext cx="2771775" cy="3533775"/>
+                    </a:xfrm>
+                    <a:prstGeom prst="rect">
+                      <a:avLst/>
+                    </a:prstGeom>
+                    <a:noFill/>
+                    <a:ln>
+                      <a:noFill/>
+                    </a:ln>
+                  </pic:spPr>
+                </pic:pic>
+              </a:graphicData>
+            </a:graphic>
+          </wp:inline>
+        </w:drawing>
+      </w:r>
+    </w:p>
+    <w:p>
+      <w:pPr>
+        <w:rPr>
+          <w:lang w:val="es-MX"/>
+        </w:rPr>
+      </w:pPr>
+    </w:p>
+    <w:p>
+      <w:pPr>
+        <w:pStyle w:val="Ttulo3"/>
+        <w:rPr>
+          <w:color w:val="auto"/>
+          <w:sz w:val="24"/>
+          <w:szCs w:val="24"/>
+          <w:lang w:val="es-MX"/>
+        </w:rPr>
+      </w:pPr>
+      <w:r>
+        <w:rPr>
+          <w:color w:val="auto"/>
+          <w:sz w:val="24"/>
+          <w:szCs w:val="24"/>
+          <w:lang w:val="es-MX"/>
+        </w:rPr>
+        <w:lastRenderedPageBreak/>
+        <w:t>Agregar Producto</w:t>
+      </w:r>
+    </w:p>
+    <w:p>
+      <w:pPr>
+        <w:rPr>
+          <w:lang w:val="es-MX"/>
+        </w:rPr>
+      </w:pPr>
+      <w:r>
+        <w:rPr>
+          <w:lang w:val="es-MX"/>
+        </w:rPr>
+        <w:drawing>
+          <wp:inline distT="0" distB="0" distL="0" distR="0" wp14:anchorId="070E1202" wp14:editId="61E866FA">
+            <wp:extent cx="3228975" cy="2105025"/>
+            <wp:effectExtent l="0" t="0" r="9525" b="9525"/>
+            <wp:docPr id="985101277" name="Imagen 12" descr="Cliente - Agregar Producto"/>
+            <wp:cNvGraphicFramePr>
+              <a:graphicFrameLocks xmlns:a="http://schemas.openxmlformats.org/drawingml/2006/main" noChangeAspect="1"/>
+            </wp:cNvGraphicFramePr>
+            <a:graphic xmlns:a="http://schemas.openxmlformats.org/drawingml/2006/main">
+              <a:graphicData uri="http://schemas.openxmlformats.org/drawingml/2006/picture">
+                <pic:pic xmlns:pic="http://schemas.openxmlformats.org/drawingml/2006/picture">
+                  <pic:nvPicPr>
+                    <pic:cNvPr id="985101277" name="Imagen 12" descr="Cliente - Agregar Producto"/>
+                    <pic:cNvPicPr>
+                      <a:picLocks noChangeAspect="1" noChangeArrowheads="1"/>
+                    </pic:cNvPicPr>
+                  </pic:nvPicPr>
+                  <pic:blipFill>
+                    <a:blip r:embed="rId20">
+                      <a:extLst>
+                        <a:ext uri="{28A0092B-C50C-407E-A947-70E740481C1C}">
+                          <a14:useLocalDpi xmlns:a14="http://schemas.microsoft.com/office/drawing/2010/main" val="0"/>
+                        </a:ext>
+                      </a:extLst>
+                    </a:blip>
+                    <a:srcRect/>
+                    <a:stretch>
+                      <a:fillRect/>
+                    </a:stretch>
+                  </pic:blipFill>
+                  <pic:spPr bwMode="auto">
+                    <a:xfrm>
+                      <a:off x="0" y="0"/>
+                      <a:ext cx="3228975" cy="2105025"/>
+                    </a:xfrm>
+                    <a:prstGeom prst="rect">
+                      <a:avLst/>
+                    </a:prstGeom>
+                    <a:noFill/>
+                    <a:ln>
+                      <a:noFill/>
+                    </a:ln>
+                  </pic:spPr>
+                </pic:pic>
+              </a:graphicData>
+            </a:graphic>
+          </wp:inline>
+        </w:drawing>
+      </w:r>
+    </w:p>
+    <w:p>
+      <w:pPr>
+        <w:rPr>
+          <w:lang w:val="es-MX"/>
+        </w:rPr>
+      </w:pPr>
+    </w:p>
+    <w:p>
+      <w:pPr>
+        <w:pStyle w:val="Ttulo2"/>
+        <w:rPr>
+          <w:b/>
+          <w:bCs/>
+          <w:sz w:val="24"/>
+          <w:szCs w:val="24"/>
+          <w:lang w:val="es-MX"/>
+        </w:rPr>
+      </w:pPr>
+      <w:r>
+        <w:rPr>
+          <w:b/>
+          <w:bCs/>
+          <w:sz w:val="24"/>
+          <w:szCs w:val="24"/>
+          <w:lang w:val="es-MX"/>
+        </w:rPr>
+        <w:t>Empleado</w:t>
+      </w:r>
+    </w:p>
+    <w:p>
+      <w:pPr>
+        <w:pStyle w:val="Ttulo3"/>
+        <w:rPr>
+          <w:color w:val="auto"/>
+          <w:sz w:val="24"/>
+          <w:szCs w:val="24"/>
+          <w:lang w:val="es-MX"/>
+        </w:rPr>
+      </w:pPr>
+      <w:r>
+        <w:rPr>
+          <w:color w:val="auto"/>
+          <w:sz w:val="24"/>
+          <w:szCs w:val="24"/>
+          <w:lang w:val="es-MX"/>
+        </w:rPr>
+        <w:t>Vista Principal</w:t>
+      </w:r>
+    </w:p>
+    <w:p>
+      <w:pPr>
+        <w:rPr>
+          <w:lang w:val="es-MX"/>
+        </w:rPr>
+      </w:pPr>
+      <w:r>
+        <w:rPr>
+          <w:lang w:val="es-MX"/>
+        </w:rPr>
+        <w:drawing>
+          <wp:inline distT="0" distB="0" distL="0" distR="0" wp14:anchorId="36A56FC4" wp14:editId="4E809711">
+            <wp:extent cx="5010150" cy="3486150"/>
+            <wp:effectExtent l="0" t="0" r="0" b="0"/>
+            <wp:docPr id="2015905392" name="Imagen 11" descr="Empleado - Vista Principal">
+              <a:hlinkClick xmlns:a="http://schemas.openxmlformats.org/drawingml/2006/main" r:id="rId21" tgtFrame="&quot;_blank&quot;"/>
+            </wp:docPr>
+            <wp:cNvGraphicFramePr>
+              <a:graphicFrameLocks xmlns:a="http://schemas.openxmlformats.org/drawingml/2006/main" noChangeAspect="1"/>
+            </wp:cNvGraphicFramePr>
+            <a:graphic xmlns:a="http://schemas.openxmlformats.org/drawingml/2006/main">
+              <a:graphicData uri="http://schemas.openxmlformats.org/drawingml/2006/picture">
+                <pic:pic xmlns:pic="http://schemas.openxmlformats.org/drawingml/2006/picture">
+                  <pic:nvPicPr>
+                    <pic:cNvPr id="0" name="Picture 51" descr="Empleado - Vista Principal">
+                      <a:hlinkClick r:id="rId21" tgtFrame="&quot;_blank&quot;"/>
+                    </pic:cNvPr>
+                    <pic:cNvPicPr>
+                      <a:picLocks noChangeAspect="1" noChangeArrowheads="1"/>
+                    </pic:cNvPicPr>
+                  </pic:nvPicPr>
+                  <pic:blipFill>
+                    <a:blip r:embed="rId22">
+                      <a:extLst>
+                        <a:ext uri="{28A0092B-C50C-407E-A947-70E740481C1C}">
+                          <a14:useLocalDpi xmlns:a14="http://schemas.microsoft.com/office/drawing/2010/main" val="0"/>
+                        </a:ext>
+                      </a:extLst>
+                    </a:blip>
+                    <a:srcRect/>
+                    <a:stretch>
+                      <a:fillRect/>
+                    </a:stretch>
+                  </pic:blipFill>
+                  <pic:spPr bwMode="auto">
+                    <a:xfrm>
+                      <a:off x="0" y="0"/>
+                      <a:ext cx="5010150" cy="3486150"/>
+                    </a:xfrm>
+                    <a:prstGeom prst="rect">
+                      <a:avLst/>
+                    </a:prstGeom>
+                    <a:noFill/>
+                    <a:ln>
+                      <a:noFill/>
+                    </a:ln>
+                  </pic:spPr>
+                </pic:pic>
+              </a:graphicData>
+            </a:graphic>
+          </wp:inline>
+        </w:drawing>
+      </w:r>
+    </w:p>
+    <w:p>
+      <w:pPr>
+        <w:rPr>
+          <w:lang w:val="es-MX"/>
+        </w:rPr>
+      </w:pPr>
+    </w:p>
+    <w:p>
+      <w:pPr>
+        <w:pStyle w:val="Ttulo3"/>
+        <w:rPr>
+          <w:color w:val="auto"/>
+          <w:sz w:val="24"/>
+          <w:szCs w:val="24"/>
+          <w:lang w:val="es-MX"/>
+        </w:rPr>
+      </w:pPr>
+      <w:r>
+        <w:rPr>
+          <w:color w:val="auto"/>
+          <w:sz w:val="24"/>
+          <w:szCs w:val="24"/>
+          <w:lang w:val="es-MX"/>
+        </w:rPr>
+        <w:lastRenderedPageBreak/>
+        <w:t>Detalles del Pedido</w:t>
+      </w:r>
+    </w:p>
+    <w:p>
+      <w:pPr>
+        <w:rPr>
+          <w:lang w:val="es-MX"/>
+        </w:rPr>
+      </w:pPr>
+      <w:r>
+        <w:rPr>
+          <w:lang w:val="es-MX"/>
+        </w:rPr>
+        <w:drawing>
+          <wp:inline distT="0" distB="0" distL="0" distR="0" wp14:anchorId="03BD703F" wp14:editId="10DCC969">
+            <wp:extent cx="3257550" cy="3952875"/>
+            <wp:effectExtent l="0" t="0" r="0" b="9525"/>
+            <wp:docPr id="66997777" name="Imagen 10" descr="Empleado - Detalles del Pedido"/>
+            <wp:cNvGraphicFramePr>
+              <a:graphicFrameLocks xmlns:a="http://schemas.openxmlformats.org/drawingml/2006/main" noChangeAspect="1"/>
+            </wp:cNvGraphicFramePr>
+            <a:graphic xmlns:a="http://schemas.openxmlformats.org/drawingml/2006/main">
+              <a:graphicData uri="http://schemas.openxmlformats.org/drawingml/2006/picture">
+                <pic:pic xmlns:pic="http://schemas.openxmlformats.org/drawingml/2006/picture">
+                  <pic:nvPicPr>
+                    <pic:cNvPr id="66997777" name="Imagen 10" descr="Empleado - Detalles del Pedido"/>
+                    <pic:cNvPicPr>
+                      <a:picLocks noChangeAspect="1" noChangeArrowheads="1"/>
+                    </pic:cNvPicPr>
+                  </pic:nvPicPr>
+                  <pic:blipFill>
+                    <a:blip r:embed="rId23">
+                      <a:extLst>
+                        <a:ext uri="{28A0092B-C50C-407E-A947-70E740481C1C}">
+                          <a14:useLocalDpi xmlns:a14="http://schemas.microsoft.com/office/drawing/2010/main" val="0"/>
+                        </a:ext>
+                      </a:extLst>
+                    </a:blip>
+                    <a:srcRect/>
+                    <a:stretch>
+                      <a:fillRect/>
+                    </a:stretch>
+                  </pic:blipFill>
+                  <pic:spPr bwMode="auto">
+                    <a:xfrm>
+                      <a:off x="0" y="0"/>
+                      <a:ext cx="3257550" cy="3952875"/>
+                    </a:xfrm>
+                    <a:prstGeom prst="rect">
+                      <a:avLst/>
+                    </a:prstGeom>
+                    <a:noFill/>
+                    <a:ln>
+                      <a:noFill/>
+                    </a:ln>
+                  </pic:spPr>
+                </pic:pic>
+              </a:graphicData>
+            </a:graphic>
+          </wp:inline>
+        </w:drawing>
+      </w:r>
+    </w:p>
+    <w:p>
+      <w:pPr>
+        <w:rPr>
+          <w:lang w:val="es-MX"/>
+        </w:rPr>
+      </w:pPr>
+    </w:p>
+    <w:p>
+      <w:pPr>
+        <w:pStyle w:val="Ttulo2"/>
+        <w:rPr>
+          <w:b/>
+          <w:bCs/>
+          <w:lang w:val="es-MX"/>
+        </w:rPr>
+      </w:pPr>
+      <w:r>
+        <w:rPr>
+          <w:b/>
+          <w:bCs/>
+          <w:sz w:val="24"/>
+          <w:szCs w:val="24"/>
+          <w:lang w:val="es-MX"/>
+        </w:rPr>
+        <w:t>Administrador</w:t>
+      </w:r>
+    </w:p>
+    <w:p>
+      <w:pPr>
+        <w:pStyle w:val="Ttulo3"/>
+        <w:rPr>
+          <w:color w:val="auto"/>
+          <w:sz w:val="24"/>
+          <w:szCs w:val="24"/>
+          <w:lang w:val="es-MX"/>
+        </w:rPr>
+      </w:pPr>
+      <w:r>
+        <w:rPr>
+          <w:color w:val="auto"/>
+          <w:sz w:val="24"/>
+          <w:szCs w:val="24"/>
+          <w:lang w:val="es-MX"/>
+        </w:rPr>
+        <w:t>Vista Principal</w:t>
+      </w:r>
+    </w:p>
+    <w:p>
+      <w:pPr>
+        <w:rPr>
+          <w:lang w:val="es-MX"/>
+        </w:rPr>
+      </w:pPr>
+      <w:r>
+        <w:rPr>
+          <w:lang w:val="es-MX"/>
+        </w:rPr>
+        <w:drawing>
+          <wp:inline distT="0" distB="0" distL="0" distR="0" wp14:anchorId="19352B14" wp14:editId="42DE3B38">
+            <wp:extent cx="4972050" cy="3486150"/>
+            <wp:effectExtent l="0" t="0" r="0" b="0"/>
+            <wp:docPr id="553740980" name="Imagen 9" descr="Administrador - Vista Principal">
+              <a:hlinkClick xmlns:a="http://schemas.openxmlformats.org/drawingml/2006/main" r:id="rId24" tgtFrame="&quot;_blank&quot;"/>
+            </wp:docPr>
+            <wp:cNvGraphicFramePr>
+              <a:graphicFrameLocks xmlns:a="http://schemas.openxmlformats.org/drawingml/2006/main" noChangeAspect="1"/>
+            </wp:cNvGraphicFramePr>
+            <a:graphic xmlns:a="http://schemas.openxmlformats.org/drawingml/2006/main">
+              <a:graphicData uri="http://schemas.openxmlformats.org/drawingml/2006/picture">
+                <pic:pic xmlns:pic="http://schemas.openxmlformats.org/drawingml/2006/picture">
+                  <pic:nvPicPr>
+                    <pic:cNvPr id="0" name="Picture 54" descr="Administrador - Vista Principal">
+                      <a:hlinkClick r:id="rId24" tgtFrame="&quot;_blank&quot;"/>
+                    </pic:cNvPr>
+                    <pic:cNvPicPr>
+                      <a:picLocks noChangeAspect="1" noChangeArrowheads="1"/>
+                    </pic:cNvPicPr>
+                  </pic:nvPicPr>
+                  <pic:blipFill>
+                    <a:blip r:embed="rId25">
+                      <a:extLst>
+                        <a:ext uri="{28A0092B-C50C-407E-A947-70E740481C1C}">
+                          <a14:useLocalDpi xmlns:a14="http://schemas.microsoft.com/office/drawing/2010/main" val="0"/>
+                        </a:ext>
+                      </a:extLst>
+                    </a:blip>
+                    <a:srcRect/>
+                    <a:stretch>
+                      <a:fillRect/>
+                    </a:stretch>
+                  </pic:blipFill>
+                  <pic:spPr bwMode="auto">
+                    <a:xfrm>
+                      <a:off x="0" y="0"/>
+                      <a:ext cx="4972050" cy="3486150"/>
+                    </a:xfrm>
+                    <a:prstGeom prst="rect">
+                      <a:avLst/>
+                    </a:prstGeom>
+                    <a:noFill/>
+                    <a:ln>
+                      <a:noFill/>
+                    </a:ln>
+                  </pic:spPr>
+                </pic:pic>
+              </a:graphicData>
+            </a:graphic>
+          </wp:inline>
+        </w:drawing>
+      </w:r>
+    </w:p>
     <w:p/>
     <w:sectPr>
       <w:pgSz w:w="11909" w:h="16834"/>
@@ -9808,7 +10494,6 @@
   <w:style w:type="character" w:default="1" w:styleId="Fuentedeprrafopredeter">
     <w:name w:val="Default Paragraph Font"/>
     <w:uiPriority w:val="1"/>
-    <w:semiHidden/>
     <w:unhideWhenUsed/>
   </w:style>
   <w:style w:type="table" w:default="1" w:styleId="Tablanormal">

</xml_diff>